<commit_message>
settle bahagian admin utk demografi & election data
</commit_message>
<xml_diff>
--- a/documentation/reports/reports/Chapter 4.docx
+++ b/documentation/reports/reports/Chapter 4.docx
@@ -833,7 +833,6 @@
                 <w:b/>
               </w:rPr>
             </w:pPr>
-            <w:bookmarkStart w:id="0" w:name="_GoBack"/>
             <w:r>
               <w:rPr>
                 <w:noProof/>
@@ -874,7 +873,6 @@
                 </wp:inline>
               </w:drawing>
             </w:r>
-            <w:bookmarkEnd w:id="0"/>
           </w:p>
           <w:p>
             <w:pPr>
@@ -6270,6 +6268,7 @@
         <w:jc w:val="both"/>
         <w:rPr>
           <w:rFonts w:ascii="Times New Roman" w:hAnsi="Times New Roman" w:cs="Times New Roman"/>
+          <w:color w:val="FF0000"/>
           <w:sz w:val="24"/>
           <w:szCs w:val="24"/>
         </w:rPr>
@@ -6333,6 +6332,7 @@
       <w:r>
         <w:rPr>
           <w:rFonts w:ascii="Times New Roman" w:hAnsi="Times New Roman" w:cs="Times New Roman"/>
+          <w:color w:val="FF0000"/>
           <w:sz w:val="24"/>
           <w:szCs w:val="24"/>
         </w:rPr>
@@ -6341,6 +6341,7 @@
       <w:r>
         <w:rPr>
           <w:rFonts w:ascii="Times New Roman" w:hAnsi="Times New Roman" w:cs="Times New Roman"/>
+          <w:color w:val="FF0000"/>
           <w:sz w:val="24"/>
           <w:szCs w:val="24"/>
         </w:rPr>
@@ -6349,6 +6350,7 @@
       <w:r>
         <w:rPr>
           <w:rFonts w:ascii="Times New Roman" w:hAnsi="Times New Roman" w:cs="Times New Roman"/>
+          <w:color w:val="FF0000"/>
           <w:sz w:val="24"/>
           <w:szCs w:val="24"/>
         </w:rPr>
@@ -6357,6 +6359,7 @@
       <w:r>
         <w:rPr>
           <w:rFonts w:ascii="Times New Roman" w:hAnsi="Times New Roman" w:cs="Times New Roman"/>
+          <w:color w:val="FF0000"/>
           <w:sz w:val="24"/>
           <w:szCs w:val="24"/>
         </w:rPr>
@@ -6365,6 +6368,7 @@
       <w:r>
         <w:rPr>
           <w:rFonts w:ascii="Times New Roman" w:hAnsi="Times New Roman" w:cs="Times New Roman"/>
+          <w:color w:val="FF0000"/>
           <w:sz w:val="24"/>
           <w:szCs w:val="24"/>
         </w:rPr>
@@ -6373,6 +6377,7 @@
       <w:r>
         <w:rPr>
           <w:rFonts w:ascii="Times New Roman" w:hAnsi="Times New Roman" w:cs="Times New Roman"/>
+          <w:color w:val="FF0000"/>
           <w:sz w:val="24"/>
           <w:szCs w:val="24"/>
         </w:rPr>
@@ -6381,6 +6386,7 @@
       <w:r>
         <w:rPr>
           <w:rFonts w:ascii="Times New Roman" w:hAnsi="Times New Roman" w:cs="Times New Roman"/>
+          <w:color w:val="FF0000"/>
           <w:sz w:val="24"/>
           <w:szCs w:val="24"/>
         </w:rPr>
@@ -6390,6 +6396,7 @@
         <w:rPr>
           <w:rFonts w:ascii="Times New Roman" w:hAnsi="Times New Roman" w:cs="Times New Roman"/>
           <w:i/>
+          <w:color w:val="FF0000"/>
           <w:sz w:val="24"/>
           <w:szCs w:val="24"/>
         </w:rPr>
@@ -6398,6 +6405,7 @@
       <w:r>
         <w:rPr>
           <w:rFonts w:ascii="Times New Roman" w:hAnsi="Times New Roman" w:cs="Times New Roman"/>
+          <w:color w:val="FF0000"/>
           <w:sz w:val="24"/>
           <w:szCs w:val="24"/>
         </w:rPr>
@@ -6407,6 +6415,7 @@
         <w:rPr>
           <w:rFonts w:ascii="Times New Roman" w:hAnsi="Times New Roman" w:cs="Times New Roman"/>
           <w:i/>
+          <w:color w:val="FF0000"/>
           <w:sz w:val="24"/>
           <w:szCs w:val="24"/>
         </w:rPr>
@@ -6415,6 +6424,7 @@
       <w:r>
         <w:rPr>
           <w:rFonts w:ascii="Times New Roman" w:hAnsi="Times New Roman" w:cs="Times New Roman"/>
+          <w:color w:val="FF0000"/>
           <w:sz w:val="24"/>
           <w:szCs w:val="24"/>
         </w:rPr>
@@ -6423,6 +6433,7 @@
       <w:r>
         <w:rPr>
           <w:rFonts w:ascii="Times New Roman" w:hAnsi="Times New Roman" w:cs="Times New Roman"/>
+          <w:color w:val="FF0000"/>
           <w:sz w:val="24"/>
           <w:szCs w:val="24"/>
         </w:rPr>
@@ -6471,11 +6482,13 @@
               <w:jc w:val="center"/>
               <w:rPr>
                 <w:rFonts w:ascii="Times New Roman" w:hAnsi="Times New Roman" w:cs="Times New Roman"/>
+                <w:color w:val="FF0000"/>
               </w:rPr>
             </w:pPr>
             <w:r>
               <w:rPr>
                 <w:noProof/>
+                <w:color w:val="FF0000"/>
               </w:rPr>
               <w:drawing>
                 <wp:inline distT="0" distB="0" distL="0" distR="0" wp14:anchorId="38466401" wp14:editId="2F6D513B">
@@ -6520,11 +6533,13 @@
               <w:jc w:val="center"/>
               <w:rPr>
                 <w:rFonts w:ascii="Times New Roman" w:hAnsi="Times New Roman" w:cs="Times New Roman"/>
+                <w:color w:val="FF0000"/>
               </w:rPr>
             </w:pPr>
             <w:r>
               <w:rPr>
                 <w:noProof/>
+                <w:color w:val="FF0000"/>
               </w:rPr>
               <w:drawing>
                 <wp:inline distT="0" distB="0" distL="0" distR="0" wp14:anchorId="6AAE031C" wp14:editId="3174AFB2">
@@ -6569,30 +6584,35 @@
               <w:jc w:val="center"/>
               <w:rPr>
                 <w:rFonts w:ascii="Times New Roman" w:hAnsi="Times New Roman" w:cs="Times New Roman"/>
+                <w:color w:val="FF0000"/>
               </w:rPr>
             </w:pPr>
             <w:r>
               <w:rPr>
                 <w:rFonts w:ascii="Times New Roman" w:hAnsi="Times New Roman" w:cs="Times New Roman"/>
                 <w:b/>
+                <w:color w:val="FF0000"/>
               </w:rPr>
               <w:t>Figure 4.11</w:t>
             </w:r>
             <w:r>
               <w:rPr>
                 <w:rFonts w:ascii="Times New Roman" w:hAnsi="Times New Roman" w:cs="Times New Roman"/>
+                <w:color w:val="FF0000"/>
               </w:rPr>
               <w:t xml:space="preserve"> Code for mouse hover</w:t>
             </w:r>
             <w:r>
               <w:rPr>
                 <w:rFonts w:ascii="Times New Roman" w:hAnsi="Times New Roman" w:cs="Times New Roman"/>
+                <w:color w:val="FF0000"/>
               </w:rPr>
               <w:t xml:space="preserve"> each states</w:t>
             </w:r>
             <w:r>
               <w:rPr>
                 <w:rFonts w:ascii="Times New Roman" w:hAnsi="Times New Roman" w:cs="Times New Roman"/>
+                <w:color w:val="FF0000"/>
               </w:rPr>
               <w:t xml:space="preserve"> event listener</w:t>
             </w:r>
@@ -6617,13 +6637,15 @@
         <w:jc w:val="both"/>
         <w:rPr>
           <w:rFonts w:ascii="Times New Roman" w:hAnsi="Times New Roman" w:cs="Times New Roman"/>
-          <w:sz w:val="24"/>
-          <w:szCs w:val="24"/>
-        </w:rPr>
-      </w:pPr>
-      <w:r>
-        <w:rPr>
-          <w:rFonts w:ascii="Times New Roman" w:hAnsi="Times New Roman" w:cs="Times New Roman"/>
+          <w:color w:val="FF0000"/>
+          <w:sz w:val="24"/>
+          <w:szCs w:val="24"/>
+        </w:rPr>
+      </w:pPr>
+      <w:r>
+        <w:rPr>
+          <w:rFonts w:ascii="Times New Roman" w:hAnsi="Times New Roman" w:cs="Times New Roman"/>
+          <w:color w:val="FF0000"/>
           <w:sz w:val="24"/>
           <w:szCs w:val="24"/>
         </w:rPr>
@@ -6633,6 +6655,7 @@
       <w:r>
         <w:rPr>
           <w:rFonts w:ascii="Times New Roman" w:hAnsi="Times New Roman" w:cs="Times New Roman"/>
+          <w:color w:val="FF0000"/>
           <w:sz w:val="24"/>
           <w:szCs w:val="24"/>
         </w:rPr>
@@ -6641,6 +6664,7 @@
       <w:r>
         <w:rPr>
           <w:rFonts w:ascii="Times New Roman" w:hAnsi="Times New Roman" w:cs="Times New Roman"/>
+          <w:color w:val="FF0000"/>
           <w:sz w:val="24"/>
           <w:szCs w:val="24"/>
         </w:rPr>
@@ -6649,6 +6673,7 @@
       <w:r>
         <w:rPr>
           <w:rFonts w:ascii="Times New Roman" w:hAnsi="Times New Roman" w:cs="Times New Roman"/>
+          <w:color w:val="FF0000"/>
           <w:sz w:val="24"/>
           <w:szCs w:val="24"/>
         </w:rPr>
@@ -6657,6 +6682,7 @@
       <w:r>
         <w:rPr>
           <w:rFonts w:ascii="Times New Roman" w:hAnsi="Times New Roman" w:cs="Times New Roman"/>
+          <w:color w:val="FF0000"/>
           <w:sz w:val="24"/>
           <w:szCs w:val="24"/>
         </w:rPr>
@@ -6665,6 +6691,7 @@
       <w:r>
         <w:rPr>
           <w:rFonts w:ascii="Times New Roman" w:hAnsi="Times New Roman" w:cs="Times New Roman"/>
+          <w:color w:val="FF0000"/>
           <w:sz w:val="24"/>
           <w:szCs w:val="24"/>
         </w:rPr>
@@ -6673,6 +6700,7 @@
       <w:r>
         <w:rPr>
           <w:rFonts w:ascii="Times New Roman" w:hAnsi="Times New Roman" w:cs="Times New Roman"/>
+          <w:color w:val="FF0000"/>
           <w:sz w:val="24"/>
           <w:szCs w:val="24"/>
         </w:rPr>
@@ -6681,6 +6709,7 @@
       <w:r>
         <w:rPr>
           <w:rFonts w:ascii="Times New Roman" w:hAnsi="Times New Roman" w:cs="Times New Roman"/>
+          <w:color w:val="FF0000"/>
           <w:sz w:val="24"/>
           <w:szCs w:val="24"/>
         </w:rPr>
@@ -6848,13 +6877,15 @@
         <w:jc w:val="both"/>
         <w:rPr>
           <w:rFonts w:ascii="Times New Roman" w:hAnsi="Times New Roman" w:cs="Times New Roman"/>
-          <w:sz w:val="24"/>
-          <w:szCs w:val="24"/>
-        </w:rPr>
-      </w:pPr>
-      <w:r>
-        <w:rPr>
-          <w:rFonts w:ascii="Times New Roman" w:hAnsi="Times New Roman" w:cs="Times New Roman"/>
+          <w:color w:val="FF0000"/>
+          <w:sz w:val="24"/>
+          <w:szCs w:val="24"/>
+        </w:rPr>
+      </w:pPr>
+      <w:r>
+        <w:rPr>
+          <w:rFonts w:ascii="Times New Roman" w:hAnsi="Times New Roman" w:cs="Times New Roman"/>
+          <w:color w:val="FF0000"/>
           <w:sz w:val="24"/>
           <w:szCs w:val="24"/>
         </w:rPr>
@@ -6863,6 +6894,7 @@
       <w:r>
         <w:rPr>
           <w:rFonts w:ascii="Times New Roman" w:hAnsi="Times New Roman" w:cs="Times New Roman"/>
+          <w:color w:val="FF0000"/>
           <w:sz w:val="24"/>
           <w:szCs w:val="24"/>
         </w:rPr>
@@ -6871,6 +6903,7 @@
       <w:r>
         <w:rPr>
           <w:rFonts w:ascii="Times New Roman" w:hAnsi="Times New Roman" w:cs="Times New Roman"/>
+          <w:color w:val="FF0000"/>
           <w:sz w:val="24"/>
           <w:szCs w:val="24"/>
         </w:rPr>
@@ -6879,6 +6912,7 @@
       <w:r>
         <w:rPr>
           <w:rFonts w:ascii="Times New Roman" w:hAnsi="Times New Roman" w:cs="Times New Roman"/>
+          <w:color w:val="FF0000"/>
           <w:sz w:val="24"/>
           <w:szCs w:val="24"/>
         </w:rPr>
@@ -6888,6 +6922,7 @@
         <w:rPr>
           <w:rFonts w:ascii="Times New Roman" w:hAnsi="Times New Roman" w:cs="Times New Roman"/>
           <w:i/>
+          <w:color w:val="FF0000"/>
           <w:sz w:val="24"/>
           <w:szCs w:val="24"/>
         </w:rPr>
@@ -6896,6 +6931,7 @@
       <w:r>
         <w:rPr>
           <w:rFonts w:ascii="Times New Roman" w:hAnsi="Times New Roman" w:cs="Times New Roman"/>
+          <w:color w:val="FF0000"/>
           <w:sz w:val="24"/>
           <w:szCs w:val="24"/>
         </w:rPr>
@@ -6904,6 +6940,7 @@
       <w:r>
         <w:rPr>
           <w:rFonts w:ascii="Times New Roman" w:hAnsi="Times New Roman" w:cs="Times New Roman"/>
+          <w:color w:val="FF0000"/>
           <w:sz w:val="24"/>
           <w:szCs w:val="24"/>
         </w:rPr>
@@ -6912,6 +6949,7 @@
       <w:r>
         <w:rPr>
           <w:rFonts w:ascii="Times New Roman" w:hAnsi="Times New Roman" w:cs="Times New Roman"/>
+          <w:color w:val="FF0000"/>
           <w:sz w:val="24"/>
           <w:szCs w:val="24"/>
         </w:rPr>
@@ -7301,187 +7339,65 @@
       <w:pPr>
         <w:spacing w:after="0" w:line="360" w:lineRule="auto"/>
         <w:jc w:val="both"/>
-        <w:rPr>
-          <w:rFonts w:ascii="Times New Roman" w:hAnsi="Times New Roman" w:cs="Times New Roman"/>
-          <w:color w:val="FF0000"/>
-          <w:sz w:val="24"/>
-          <w:szCs w:val="24"/>
-        </w:rPr>
-      </w:pPr>
-      <w:r>
-        <w:rPr>
-          <w:rFonts w:ascii="Times New Roman" w:hAnsi="Times New Roman" w:cs="Times New Roman"/>
-          <w:color w:val="FF0000"/>
-          <w:sz w:val="24"/>
-          <w:szCs w:val="24"/>
-        </w:rPr>
-        <w:t>[popup will show the election data]</w:t>
-      </w:r>
-    </w:p>
-    <w:p>
-      <w:pPr>
-        <w:spacing w:after="0" w:line="360" w:lineRule="auto"/>
-        <w:jc w:val="both"/>
-        <w:rPr>
-          <w:rFonts w:ascii="Times New Roman" w:hAnsi="Times New Roman" w:cs="Times New Roman"/>
-          <w:sz w:val="24"/>
-          <w:szCs w:val="24"/>
-        </w:rPr>
-      </w:pPr>
-    </w:p>
-    <w:p>
-      <w:pPr>
-        <w:spacing w:after="0" w:line="360" w:lineRule="auto"/>
-        <w:jc w:val="both"/>
-        <w:rPr>
-          <w:rFonts w:ascii="Times New Roman" w:hAnsi="Times New Roman" w:cs="Times New Roman"/>
-          <w:b/>
-          <w:sz w:val="28"/>
-          <w:szCs w:val="28"/>
-        </w:rPr>
-      </w:pPr>
-      <w:r>
-        <w:rPr>
-          <w:rFonts w:ascii="Times New Roman" w:hAnsi="Times New Roman" w:cs="Times New Roman"/>
-          <w:b/>
-          <w:sz w:val="28"/>
-          <w:szCs w:val="28"/>
-        </w:rPr>
-        <w:t>4.2.6</w:t>
-      </w:r>
-      <w:r>
-        <w:rPr>
-          <w:rFonts w:ascii="Times New Roman" w:hAnsi="Times New Roman" w:cs="Times New Roman"/>
-          <w:b/>
-          <w:sz w:val="28"/>
-          <w:szCs w:val="28"/>
-        </w:rPr>
-        <w:tab/>
-        <w:t>Hexagon Tile Colour Setup</w:t>
-      </w:r>
-    </w:p>
-    <w:p>
-      <w:pPr>
-        <w:spacing w:after="0" w:line="360" w:lineRule="auto"/>
-        <w:jc w:val="both"/>
-        <w:rPr>
-          <w:rFonts w:ascii="Times New Roman" w:hAnsi="Times New Roman" w:cs="Times New Roman"/>
-          <w:sz w:val="24"/>
-          <w:szCs w:val="24"/>
-        </w:rPr>
-      </w:pPr>
-    </w:p>
-    <w:p>
-      <w:pPr>
-        <w:spacing w:after="0" w:line="360" w:lineRule="auto"/>
-        <w:jc w:val="both"/>
-        <w:rPr>
-          <w:rFonts w:ascii="Times New Roman" w:hAnsi="Times New Roman" w:cs="Times New Roman"/>
-          <w:sz w:val="24"/>
-          <w:szCs w:val="24"/>
-        </w:rPr>
-      </w:pPr>
-      <w:r>
-        <w:rPr>
-          <w:rFonts w:ascii="Times New Roman" w:hAnsi="Times New Roman" w:cs="Times New Roman"/>
-          <w:sz w:val="24"/>
-          <w:szCs w:val="24"/>
-        </w:rPr>
-        <w:t xml:space="preserve">For each of the hexagon tiles in the map, they are coloured according to the event that occurs and </w:t>
-      </w:r>
-      <w:r>
-        <w:rPr>
-          <w:rFonts w:ascii="Times New Roman" w:hAnsi="Times New Roman" w:cs="Times New Roman"/>
-          <w:sz w:val="24"/>
-          <w:szCs w:val="24"/>
-        </w:rPr>
-        <w:t>the position that they are representing</w:t>
-      </w:r>
-      <w:r>
-        <w:rPr>
-          <w:rFonts w:ascii="Times New Roman" w:hAnsi="Times New Roman" w:cs="Times New Roman"/>
-          <w:sz w:val="24"/>
-          <w:szCs w:val="24"/>
-        </w:rPr>
-        <w:t>.</w:t>
-      </w:r>
-      <w:r>
-        <w:rPr>
-          <w:rFonts w:ascii="Times New Roman" w:hAnsi="Times New Roman" w:cs="Times New Roman"/>
-          <w:sz w:val="24"/>
-          <w:szCs w:val="24"/>
-        </w:rPr>
-        <w:t xml:space="preserve"> There </w:t>
-      </w:r>
-      <w:r>
-        <w:rPr>
-          <w:rFonts w:ascii="Times New Roman" w:hAnsi="Times New Roman" w:cs="Times New Roman"/>
-          <w:sz w:val="24"/>
-          <w:szCs w:val="24"/>
-        </w:rPr>
-        <w:t xml:space="preserve">is an </w:t>
-      </w:r>
-      <w:r>
-        <w:rPr>
-          <w:rFonts w:ascii="Times New Roman" w:hAnsi="Times New Roman" w:cs="Times New Roman"/>
-          <w:sz w:val="24"/>
-          <w:szCs w:val="24"/>
-        </w:rPr>
-        <w:t>event that will</w:t>
-      </w:r>
-      <w:r>
-        <w:rPr>
-          <w:rFonts w:ascii="Times New Roman" w:hAnsi="Times New Roman" w:cs="Times New Roman"/>
-          <w:sz w:val="24"/>
-          <w:szCs w:val="24"/>
-        </w:rPr>
-        <w:t xml:space="preserve"> cause their colour to change which is when the user clicked on the state. This event will cause the clicked state to be focused by reducing the opacity of the surrounding states and change the colour of each hexagon in that state. The colour change </w:t>
-      </w:r>
-      <w:r>
-        <w:rPr>
-          <w:rFonts w:ascii="Times New Roman" w:hAnsi="Times New Roman" w:cs="Times New Roman"/>
-          <w:sz w:val="24"/>
-          <w:szCs w:val="24"/>
-        </w:rPr>
-        <w:t>is</w:t>
-      </w:r>
-      <w:r>
-        <w:rPr>
-          <w:rFonts w:ascii="Times New Roman" w:hAnsi="Times New Roman" w:cs="Times New Roman"/>
-          <w:sz w:val="24"/>
-          <w:szCs w:val="24"/>
-        </w:rPr>
-        <w:t xml:space="preserve"> based on the party that have won.</w:t>
-      </w:r>
-      <w:r>
-        <w:rPr>
-          <w:rFonts w:ascii="Times New Roman" w:hAnsi="Times New Roman" w:cs="Times New Roman"/>
-          <w:sz w:val="24"/>
-          <w:szCs w:val="24"/>
-        </w:rPr>
-        <w:t xml:space="preserve"> The code for the colour setup are shown in Figure 4.14:</w:t>
-      </w:r>
-    </w:p>
-    <w:p>
-      <w:pPr>
-        <w:spacing w:after="0" w:line="360" w:lineRule="auto"/>
-        <w:jc w:val="both"/>
-        <w:rPr>
-          <w:rFonts w:ascii="Times New Roman" w:hAnsi="Times New Roman" w:cs="Times New Roman"/>
-          <w:sz w:val="24"/>
-          <w:szCs w:val="24"/>
-        </w:rPr>
-      </w:pPr>
-    </w:p>
-    <w:p>
-      <w:pPr>
-        <w:spacing w:after="0" w:line="360" w:lineRule="auto"/>
-        <w:jc w:val="both"/>
-        <w:rPr>
-          <w:rFonts w:ascii="Times New Roman" w:hAnsi="Times New Roman" w:cs="Times New Roman"/>
-          <w:sz w:val="24"/>
-          <w:szCs w:val="24"/>
-        </w:rPr>
+      </w:pPr>
+      <w:r>
+        <w:rPr>
+          <w:rFonts w:ascii="Times New Roman" w:hAnsi="Times New Roman" w:cs="Times New Roman"/>
+          <w:sz w:val="24"/>
+          <w:szCs w:val="24"/>
+        </w:rPr>
+        <w:t>The system also implements the “on click”</w:t>
+      </w:r>
+      <w:r>
+        <w:rPr>
+          <w:rFonts w:ascii="Times New Roman" w:hAnsi="Times New Roman" w:cs="Times New Roman"/>
+          <w:i/>
+          <w:sz w:val="24"/>
+          <w:szCs w:val="24"/>
+        </w:rPr>
+        <w:t xml:space="preserve"> </w:t>
+      </w:r>
+      <w:r>
+        <w:t>event listener provided by D3.js to listen for user click on each states and parliament hexagons. Developer can provide their own functions for the “on click” event listener. However, for this project there are two different events that will be triggered when viewer clicks the map depending on the current level of the information for the map.</w:t>
+      </w:r>
+      <w:r>
+        <w:t xml:space="preserve"> There are 3 different levels of information for the map and each </w:t>
+      </w:r>
+      <w:r>
+        <w:t>level</w:t>
+      </w:r>
+      <w:r>
+        <w:t xml:space="preserve"> are explained in detail in the User Interface sub-topic.</w:t>
+      </w:r>
+      <w:r>
+        <w:t xml:space="preserve"> Those event listeners will only be triggered when the map is in the first and second level of information only.</w:t>
+      </w:r>
+    </w:p>
+    <w:p>
+      <w:pPr>
+        <w:spacing w:after="0" w:line="360" w:lineRule="auto"/>
+        <w:jc w:val="both"/>
+      </w:pPr>
+    </w:p>
+    <w:p>
+      <w:pPr>
+        <w:spacing w:after="0" w:line="360" w:lineRule="auto"/>
+        <w:jc w:val="both"/>
+      </w:pPr>
+      <w:r>
+        <w:t>The event listener for the first level of information are initialized for each of the states in the map and when the viewer clicked on one of the states, a popup will be shown that explains about the demography information of that states.</w:t>
+      </w:r>
+      <w:r>
+        <w:t xml:space="preserve"> </w:t>
+      </w:r>
+      <w:r>
+        <w:t>The code for this “on click” event listener is shown in Figure 4.14:</w:t>
+      </w:r>
+    </w:p>
+    <w:p>
+      <w:pPr>
+        <w:spacing w:after="0" w:line="360" w:lineRule="auto"/>
+        <w:jc w:val="both"/>
       </w:pPr>
     </w:p>
     <w:tbl>
@@ -7513,9 +7429,6 @@
             <w:pPr>
               <w:spacing w:line="360" w:lineRule="auto"/>
               <w:jc w:val="center"/>
-              <w:rPr>
-                <w:rFonts w:ascii="Times New Roman" w:hAnsi="Times New Roman" w:cs="Times New Roman"/>
-              </w:rPr>
             </w:pPr>
             <w:r>
               <w:rPr>
@@ -7523,10 +7436,10 @@
               </w:rPr>
               <w:lastRenderedPageBreak/>
               <w:drawing>
-                <wp:inline distT="0" distB="0" distL="0" distR="0" wp14:anchorId="5A5C25B6" wp14:editId="01484158">
-                  <wp:extent cx="5353050" cy="2762250"/>
-                  <wp:effectExtent l="0" t="0" r="0" b="0"/>
-                  <wp:docPr id="2" name="Picture 2"/>
+                <wp:inline distT="0" distB="0" distL="0" distR="0" wp14:anchorId="3A569884" wp14:editId="279BD88C">
+                  <wp:extent cx="4552950" cy="945613"/>
+                  <wp:effectExtent l="0" t="0" r="0" b="6985"/>
+                  <wp:docPr id="17" name="Picture 17"/>
                   <wp:cNvGraphicFramePr>
                     <a:graphicFrameLocks xmlns:a="http://schemas.openxmlformats.org/drawingml/2006/main" noChangeAspect="1"/>
                   </wp:cNvGraphicFramePr>
@@ -7546,7 +7459,7 @@
                         <pic:spPr>
                           <a:xfrm>
                             <a:off x="0" y="0"/>
-                            <a:ext cx="5353050" cy="2762250"/>
+                            <a:ext cx="4583965" cy="952055"/>
                           </a:xfrm>
                           <a:prstGeom prst="rect">
                             <a:avLst/>
@@ -7563,19 +7476,16 @@
             <w:pPr>
               <w:spacing w:line="360" w:lineRule="auto"/>
               <w:jc w:val="center"/>
-              <w:rPr>
-                <w:rFonts w:ascii="Times New Roman" w:hAnsi="Times New Roman" w:cs="Times New Roman"/>
-              </w:rPr>
             </w:pPr>
             <w:r>
               <w:rPr>
                 <w:noProof/>
               </w:rPr>
               <w:drawing>
-                <wp:inline distT="0" distB="0" distL="0" distR="0" wp14:anchorId="5F835D4D" wp14:editId="09780D37">
-                  <wp:extent cx="5364480" cy="2809099"/>
-                  <wp:effectExtent l="0" t="0" r="7620" b="0"/>
-                  <wp:docPr id="5" name="Picture 5"/>
+                <wp:inline distT="0" distB="0" distL="0" distR="0" wp14:anchorId="7C7D5248" wp14:editId="4A274B3C">
+                  <wp:extent cx="5200650" cy="2851590"/>
+                  <wp:effectExtent l="0" t="0" r="0" b="6350"/>
+                  <wp:docPr id="21" name="Picture 21"/>
                   <wp:cNvGraphicFramePr>
                     <a:graphicFrameLocks xmlns:a="http://schemas.openxmlformats.org/drawingml/2006/main" noChangeAspect="1"/>
                   </wp:cNvGraphicFramePr>
@@ -7595,7 +7505,7 @@
                         <pic:spPr>
                           <a:xfrm>
                             <a:off x="0" y="0"/>
-                            <a:ext cx="5377946" cy="2816150"/>
+                            <a:ext cx="5206808" cy="2854967"/>
                           </a:xfrm>
                           <a:prstGeom prst="rect">
                             <a:avLst/>
@@ -7615,19 +7525,65 @@
             </w:pPr>
             <w:r>
               <w:rPr>
-                <w:rFonts w:ascii="Times New Roman" w:hAnsi="Times New Roman" w:cs="Times New Roman"/>
+                <w:noProof/>
+              </w:rPr>
+              <w:lastRenderedPageBreak/>
+              <w:drawing>
+                <wp:inline distT="0" distB="0" distL="0" distR="0" wp14:anchorId="28729762" wp14:editId="15E363EE">
+                  <wp:extent cx="5153025" cy="4557728"/>
+                  <wp:effectExtent l="0" t="0" r="0" b="0"/>
+                  <wp:docPr id="26" name="Picture 26"/>
+                  <wp:cNvGraphicFramePr>
+                    <a:graphicFrameLocks xmlns:a="http://schemas.openxmlformats.org/drawingml/2006/main" noChangeAspect="1"/>
+                  </wp:cNvGraphicFramePr>
+                  <a:graphic xmlns:a="http://schemas.openxmlformats.org/drawingml/2006/main">
+                    <a:graphicData uri="http://schemas.openxmlformats.org/drawingml/2006/picture">
+                      <pic:pic xmlns:pic="http://schemas.openxmlformats.org/drawingml/2006/picture">
+                        <pic:nvPicPr>
+                          <pic:cNvPr id="1" name=""/>
+                          <pic:cNvPicPr/>
+                        </pic:nvPicPr>
+                        <pic:blipFill>
+                          <a:blip r:embed="rId24"/>
+                          <a:stretch>
+                            <a:fillRect/>
+                          </a:stretch>
+                        </pic:blipFill>
+                        <pic:spPr>
+                          <a:xfrm>
+                            <a:off x="0" y="0"/>
+                            <a:ext cx="5161540" cy="4565260"/>
+                          </a:xfrm>
+                          <a:prstGeom prst="rect">
+                            <a:avLst/>
+                          </a:prstGeom>
+                        </pic:spPr>
+                      </pic:pic>
+                    </a:graphicData>
+                  </a:graphic>
+                </wp:inline>
+              </w:drawing>
+            </w:r>
+          </w:p>
+          <w:p>
+            <w:pPr>
+              <w:spacing w:line="360" w:lineRule="auto"/>
+              <w:jc w:val="center"/>
+            </w:pPr>
+            <w:r>
+              <w:rPr>
                 <w:b/>
               </w:rPr>
               <w:t>Figure 4.14</w:t>
             </w:r>
             <w:r>
-              <w:t xml:space="preserve"> Code for hexagon tile </w:t>
+              <w:rPr>
+                <w:b/>
+              </w:rPr>
+              <w:t xml:space="preserve"> </w:t>
             </w:r>
             <w:r>
-              <w:t>color</w:t>
-            </w:r>
-            <w:r>
-              <w:t xml:space="preserve"> setup</w:t>
+              <w:t>Code for first level of information on click event listener</w:t>
             </w:r>
           </w:p>
         </w:tc>
@@ -7637,97 +7593,114 @@
       <w:pPr>
         <w:spacing w:after="0" w:line="360" w:lineRule="auto"/>
         <w:jc w:val="both"/>
-        <w:rPr>
-          <w:rFonts w:ascii="Times New Roman" w:hAnsi="Times New Roman" w:cs="Times New Roman"/>
-          <w:sz w:val="24"/>
-          <w:szCs w:val="24"/>
-        </w:rPr>
-      </w:pPr>
-    </w:p>
-    <w:p>
-      <w:pPr>
-        <w:spacing w:after="0" w:line="360" w:lineRule="auto"/>
-        <w:jc w:val="both"/>
-      </w:pPr>
-      <w:r>
-        <w:rPr>
-          <w:rFonts w:ascii="Times New Roman" w:hAnsi="Times New Roman" w:cs="Times New Roman"/>
-          <w:sz w:val="24"/>
-          <w:szCs w:val="24"/>
-        </w:rPr>
-        <w:t xml:space="preserve">Based on Figure 4.14, </w:t>
-      </w:r>
-      <w:r>
-        <w:rPr>
-          <w:rFonts w:ascii="Times New Roman" w:hAnsi="Times New Roman" w:cs="Times New Roman"/>
-          <w:sz w:val="24"/>
-          <w:szCs w:val="24"/>
-        </w:rPr>
-        <w:t>line 155 until 160 shows the code for setting up the colour of each states</w:t>
-      </w:r>
-      <w:r>
-        <w:rPr>
-          <w:rFonts w:ascii="Times New Roman" w:hAnsi="Times New Roman" w:cs="Times New Roman"/>
-          <w:sz w:val="24"/>
-          <w:szCs w:val="24"/>
-        </w:rPr>
-        <w:t xml:space="preserve">. D3.js provides a simple function for the developer to change the style of the HTML elements dynamically. This function can be accessed by </w:t>
+      </w:pPr>
+    </w:p>
+    <w:p>
+      <w:pPr>
+        <w:spacing w:after="0" w:line="360" w:lineRule="auto"/>
+        <w:jc w:val="both"/>
+      </w:pPr>
+      <w:r>
+        <w:t xml:space="preserve">Based on Figure </w:t>
+      </w:r>
+      <w:r>
+        <w:t>4.14</w:t>
+      </w:r>
+      <w:r>
+        <w:t xml:space="preserve">, on line 98 until 101 show the initialization process for the popup element by creating a new </w:t>
+      </w:r>
+      <w:r>
+        <w:rPr>
+          <w:i/>
+        </w:rPr>
+        <w:t>&lt;div&gt;</w:t>
+      </w:r>
+      <w:r>
+        <w:t xml:space="preserve"> tag to put the popup views into the tag. Line 252 shows the code for initialization of the “on click” event listener</w:t>
       </w:r>
       <w:proofErr w:type="gramStart"/>
       <w:r>
-        <w:rPr>
-          <w:rFonts w:ascii="Times New Roman" w:hAnsi="Times New Roman" w:cs="Times New Roman"/>
-          <w:sz w:val="24"/>
-          <w:szCs w:val="24"/>
-        </w:rPr>
-        <w:t xml:space="preserve">calling </w:t>
-      </w:r>
-      <w:r>
-        <w:rPr>
-          <w:rFonts w:ascii="Times New Roman" w:hAnsi="Times New Roman" w:cs="Times New Roman"/>
+        <w:t xml:space="preserve">. </w:t>
+      </w:r>
+      <w:proofErr w:type="gramEnd"/>
+      <w:r>
+        <w:t xml:space="preserve">Using D3.js, the “on click” event listener can be accessed </w:t>
+      </w:r>
+      <w:proofErr w:type="gramStart"/>
+      <w:r>
+        <w:t xml:space="preserve">through </w:t>
+      </w:r>
+      <w:r>
+        <w:rPr>
           <w:i/>
-          <w:sz w:val="24"/>
-          <w:szCs w:val="24"/>
-        </w:rPr>
-        <w:t>.style</w:t>
+        </w:rPr>
+        <w:t>.on</w:t>
       </w:r>
       <w:proofErr w:type="gramEnd"/>
       <w:r>
         <w:rPr>
-          <w:rFonts w:ascii="Times New Roman" w:hAnsi="Times New Roman" w:cs="Times New Roman"/>
           <w:i/>
-          <w:sz w:val="24"/>
-          <w:szCs w:val="24"/>
-        </w:rPr>
-        <w:t xml:space="preserve">() </w:t>
-      </w:r>
-      <w:r>
-        <w:t xml:space="preserve">function. This function requires two </w:t>
-      </w:r>
-      <w:r>
-        <w:t xml:space="preserve">parameters namely the properties of the element to be changed and its value. The value of the </w:t>
-      </w:r>
-      <w:r>
-        <w:t>properties</w:t>
-      </w:r>
-      <w:r>
-        <w:t xml:space="preserve"> can be processed further by calling anonymous function </w:t>
-      </w:r>
-      <w:r>
-        <w:t>in</w:t>
-      </w:r>
-      <w:r>
-        <w:t xml:space="preserve"> the second parameter. For example, on line 155, </w:t>
+        </w:rPr>
+        <w:t>()</w:t>
+      </w:r>
+      <w:r>
+        <w:t xml:space="preserve"> function by providing the “click” as its first parameter to represent the “on click” event listener that the application has to listen and a </w:t>
+      </w:r>
+      <w:proofErr w:type="spellStart"/>
+      <w:r>
+        <w:t>callback</w:t>
+      </w:r>
+      <w:proofErr w:type="spellEnd"/>
+      <w:r>
+        <w:t xml:space="preserve"> function as its second parameter to represent the action that should be taken when the </w:t>
+      </w:r>
+      <w:r>
+        <w:t>“on click” event are being triggered</w:t>
+      </w:r>
+      <w:r>
+        <w:t xml:space="preserve">. Line 253 represents the conditions that checks the information level through the global </w:t>
+      </w:r>
+      <w:r>
+        <w:rPr>
+          <w:i/>
+        </w:rPr>
+        <w:t>level</w:t>
+      </w:r>
+      <w:r>
+        <w:t xml:space="preserve"> variable.</w:t>
+      </w:r>
+    </w:p>
+    <w:p>
+      <w:pPr>
+        <w:spacing w:after="0" w:line="360" w:lineRule="auto"/>
+        <w:jc w:val="both"/>
+      </w:pPr>
+    </w:p>
+    <w:p>
+      <w:pPr>
+        <w:spacing w:after="0" w:line="360" w:lineRule="auto"/>
+        <w:jc w:val="both"/>
+        <w:rPr>
+          <w:color w:val="FF0000"/>
+        </w:rPr>
+      </w:pPr>
+      <w:r>
+        <w:t>On line 258 until 273, it shows the initialization of the content for the popup element</w:t>
       </w:r>
       <w:proofErr w:type="gramStart"/>
       <w:r>
-        <w:t xml:space="preserve">the </w:t>
-      </w:r>
+        <w:t xml:space="preserve">. </w:t>
+      </w:r>
+      <w:proofErr w:type="gramEnd"/>
+      <w:r>
+        <w:t xml:space="preserve">The content of the popup element are initialized using the </w:t>
+      </w:r>
+      <w:proofErr w:type="gramStart"/>
       <w:r>
         <w:rPr>
           <w:i/>
         </w:rPr>
-        <w:t>.style</w:t>
+        <w:t>$.get</w:t>
       </w:r>
       <w:proofErr w:type="gramEnd"/>
       <w:r>
@@ -7737,7 +7710,10 @@
         <w:t>()</w:t>
       </w:r>
       <w:r>
-        <w:t xml:space="preserve"> function are called with the parameter of “fill” and a </w:t>
+        <w:t xml:space="preserve"> function provided by the jQuery library. This function</w:t>
+      </w:r>
+      <w:r>
+        <w:t xml:space="preserve"> requires two parameters which is file name and the </w:t>
       </w:r>
       <w:proofErr w:type="spellStart"/>
       <w:r>
@@ -7745,444 +7721,135 @@
       </w:r>
       <w:proofErr w:type="spellEnd"/>
       <w:r>
-        <w:t xml:space="preserve"> function. The “fill”</w:t>
-      </w:r>
-      <w:r>
-        <w:t xml:space="preserve"> indicates that the developer wanted to change the “fill” properties of </w:t>
+        <w:t xml:space="preserve"> function and this function will import all the content in the specified file (provided in the first parameter) into the </w:t>
+      </w:r>
+      <w:proofErr w:type="spellStart"/>
+      <w:r>
+        <w:rPr>
+          <w:i/>
+        </w:rPr>
+        <w:t>htmlResult</w:t>
+      </w:r>
+      <w:proofErr w:type="spellEnd"/>
+      <w:r>
+        <w:t xml:space="preserve"> </w:t>
       </w:r>
       <w:r>
         <w:lastRenderedPageBreak/>
-        <w:t>the element</w:t>
-      </w:r>
-      <w:r>
-        <w:t xml:space="preserve"> (which will fill up the element with the specified colour)</w:t>
-      </w:r>
-      <w:r>
-        <w:t xml:space="preserve"> and the </w:t>
+        <w:t xml:space="preserve">parameter which are used to overwrite the content of the popup element. Line 260 shows the code for overwriting the content of the popup element using the </w:t>
+      </w:r>
+      <w:r>
+        <w:rPr>
+          <w:i/>
+        </w:rPr>
+        <w:t>.</w:t>
+      </w:r>
+      <w:proofErr w:type="gramStart"/>
+      <w:r>
+        <w:rPr>
+          <w:i/>
+        </w:rPr>
+        <w:t>html(</w:t>
+      </w:r>
+      <w:proofErr w:type="gramEnd"/>
+      <w:r>
+        <w:rPr>
+          <w:i/>
+        </w:rPr>
+        <w:t>)</w:t>
+      </w:r>
+      <w:r>
+        <w:t xml:space="preserve"> function and it will overwrite the content of the popup element using the values in </w:t>
       </w:r>
       <w:proofErr w:type="spellStart"/>
       <w:r>
-        <w:t>callback</w:t>
+        <w:rPr>
+          <w:i/>
+        </w:rPr>
+        <w:t>htmlResult</w:t>
       </w:r>
       <w:proofErr w:type="spellEnd"/>
       <w:r>
-        <w:t xml:space="preserve"> function will return appropriate value for the properties</w:t>
-      </w:r>
-      <w:r>
-        <w:t xml:space="preserve"> which in this case, it returns a colour code stored in “</w:t>
+        <w:rPr>
+          <w:i/>
+        </w:rPr>
+        <w:t xml:space="preserve"> </w:t>
+      </w:r>
+      <w:r>
+        <w:t>variable. On line 261 until 265 shows the initialization of the style for the popup content and line 267 shows the code for the initialization for the data retrieved in “</w:t>
       </w:r>
       <w:proofErr w:type="spellStart"/>
       <w:proofErr w:type="gramStart"/>
       <w:r>
-        <w:t>setting.json</w:t>
+        <w:t>election.json</w:t>
       </w:r>
       <w:proofErr w:type="spellEnd"/>
       <w:proofErr w:type="gramEnd"/>
       <w:r>
-        <w:t>” file</w:t>
-      </w:r>
-      <w:r>
-        <w:t>. In addition, on line 158, the properties “stroke”</w:t>
-      </w:r>
-      <w:r>
-        <w:t xml:space="preserve"> will determine the element’s stroke colour. This property </w:t>
-      </w:r>
-      <w:proofErr w:type="gramStart"/>
-      <w:r>
-        <w:t>are</w:t>
-      </w:r>
-      <w:proofErr w:type="gramEnd"/>
-      <w:r>
-        <w:t xml:space="preserve"> used to change the border colour of each of the hexagon</w:t>
+        <w:t>” file into the popup element</w:t>
       </w:r>
       <w:r>
         <w:t>.</w:t>
       </w:r>
-    </w:p>
-    <w:p>
-      <w:pPr>
-        <w:spacing w:after="0" w:line="360" w:lineRule="auto"/>
-        <w:jc w:val="both"/>
-      </w:pPr>
-    </w:p>
-    <w:p>
-      <w:pPr>
-        <w:spacing w:after="0" w:line="360" w:lineRule="auto"/>
-        <w:jc w:val="both"/>
-      </w:pPr>
-      <w:r>
-        <w:t xml:space="preserve">Furthermore, on line 198 until 213 shows the code for setting up the colour of each individual hexagon tile and this statement are called inside </w:t>
-      </w:r>
-      <w:proofErr w:type="gramStart"/>
-      <w:r>
-        <w:t xml:space="preserve">the </w:t>
-      </w:r>
-      <w:r>
-        <w:rPr>
-          <w:i/>
+      <w:r>
+        <w:t xml:space="preserve"> </w:t>
+      </w:r>
+      <w:r>
+        <w:rPr>
+          <w:color w:val="FF0000"/>
+        </w:rPr>
+        <w:t>Line 270 shows the function call to load the ethnic demography chart into the popup element</w:t>
+      </w:r>
+      <w:r>
+        <w:rPr>
+          <w:color w:val="FF0000"/>
         </w:rPr>
         <w:t>.</w:t>
       </w:r>
-      <w:r>
-        <w:rPr>
-          <w:i/>
-        </w:rPr>
-        <w:t>on</w:t>
-      </w:r>
-      <w:proofErr w:type="gramEnd"/>
-      <w:r>
-        <w:rPr>
-          <w:i/>
-        </w:rPr>
-        <w:t>()</w:t>
-      </w:r>
-      <w:r>
-        <w:t xml:space="preserve"> function with the “click” event listener.</w:t>
-      </w:r>
-      <w:r>
-        <w:t xml:space="preserve"> So, the colour of the hexagon will change when </w:t>
-      </w:r>
-      <w:r>
-        <w:t xml:space="preserve">the </w:t>
-      </w:r>
-      <w:r>
-        <w:t xml:space="preserve">viewer </w:t>
-      </w:r>
-      <w:proofErr w:type="gramStart"/>
-      <w:r>
-        <w:t>click</w:t>
-      </w:r>
-      <w:proofErr w:type="gramEnd"/>
-      <w:r>
-        <w:t xml:space="preserve"> the state. </w:t>
-      </w:r>
-      <w:r>
-        <w:t xml:space="preserve"> On line 198, the </w:t>
-      </w:r>
-      <w:r>
-        <w:t>stroke colour property of the hexagon are changed into “white”</w:t>
-      </w:r>
-      <w:r>
-        <w:t xml:space="preserve"> value</w:t>
+    </w:p>
+    <w:p>
+      <w:pPr>
+        <w:spacing w:after="0" w:line="360" w:lineRule="auto"/>
+        <w:jc w:val="both"/>
+      </w:pPr>
+    </w:p>
+    <w:p>
+      <w:pPr>
+        <w:spacing w:after="0" w:line="360" w:lineRule="auto"/>
+        <w:jc w:val="both"/>
+      </w:pPr>
+      <w:r>
+        <w:t xml:space="preserve">On line 275 until </w:t>
+      </w:r>
+      <w:r>
+        <w:t xml:space="preserve">305, the code shows the initialization process for the map and this process will change the interface aspect of the map. Those aspects are hiding the system title, hiding the state labels, decrease the opacity for all states except the clicked state to give a focused view on that current state and divide </w:t>
+      </w:r>
+      <w:r>
+        <w:t>all</w:t>
+      </w:r>
+      <w:r>
+        <w:t xml:space="preserve"> the hexagon in the focused states to represents each </w:t>
+      </w:r>
+      <w:r>
+        <w:t>parliament</w:t>
+      </w:r>
+      <w:r>
+        <w:t xml:space="preserve"> by filling the background colour of each parliaments according to the colour of the winning party</w:t>
+      </w:r>
+      <w:r>
+        <w:t>.</w:t>
       </w:r>
       <w:r>
         <w:t xml:space="preserve"> </w:t>
       </w:r>
       <w:r>
-        <w:t xml:space="preserve">using </w:t>
-      </w:r>
-      <w:proofErr w:type="gramStart"/>
-      <w:r>
-        <w:t xml:space="preserve">the </w:t>
-      </w:r>
-      <w:r>
-        <w:rPr>
-          <w:i/>
-        </w:rPr>
-        <w:t>.style</w:t>
-      </w:r>
-      <w:proofErr w:type="gramEnd"/>
-      <w:r>
-        <w:rPr>
-          <w:i/>
-        </w:rPr>
-        <w:t>()</w:t>
-      </w:r>
-      <w:r>
-        <w:t xml:space="preserve"> function</w:t>
-      </w:r>
-      <w:r>
-        <w:t xml:space="preserve"> with “stoke” property</w:t>
-      </w:r>
-      <w:r>
-        <w:t xml:space="preserve"> set as its first parameter.</w:t>
-      </w:r>
-      <w:r>
-        <w:t xml:space="preserve"> </w:t>
-      </w:r>
-      <w:r>
-        <w:t xml:space="preserve">On line 199, the “fill” property of the hexagon are changed using </w:t>
-      </w:r>
-      <w:proofErr w:type="gramStart"/>
-      <w:r>
-        <w:t xml:space="preserve">the </w:t>
-      </w:r>
-      <w:r>
-        <w:rPr>
-          <w:i/>
-        </w:rPr>
-        <w:t>.style</w:t>
-      </w:r>
-      <w:proofErr w:type="gramEnd"/>
-      <w:r>
-        <w:rPr>
-          <w:i/>
-        </w:rPr>
-        <w:t>()</w:t>
-      </w:r>
-      <w:r>
-        <w:t xml:space="preserve"> function “fill” property as its first parameter and an anonymous function as its second parameter. The anonymous function shown in line 199 until 212 are used to return the appropriate colour of the hexagon tile according to which party won during the election for that </w:t>
-      </w:r>
-      <w:r>
-        <w:t>parliament</w:t>
-      </w:r>
-      <w:r>
-        <w:t>.</w:t>
-      </w:r>
-    </w:p>
-    <w:p>
-      <w:pPr>
-        <w:spacing w:after="0" w:line="360" w:lineRule="auto"/>
-        <w:jc w:val="both"/>
-        <w:rPr>
-          <w:rFonts w:ascii="Times New Roman" w:hAnsi="Times New Roman" w:cs="Times New Roman"/>
-          <w:sz w:val="24"/>
-          <w:szCs w:val="24"/>
-        </w:rPr>
-      </w:pPr>
-    </w:p>
-    <w:p>
-      <w:pPr>
-        <w:spacing w:after="0" w:line="360" w:lineRule="auto"/>
-        <w:jc w:val="both"/>
-        <w:rPr>
-          <w:rFonts w:ascii="Times New Roman" w:hAnsi="Times New Roman" w:cs="Times New Roman"/>
-          <w:b/>
-          <w:sz w:val="28"/>
-          <w:szCs w:val="28"/>
-        </w:rPr>
-      </w:pPr>
-      <w:r>
-        <w:rPr>
-          <w:rFonts w:ascii="Times New Roman" w:hAnsi="Times New Roman" w:cs="Times New Roman"/>
-          <w:b/>
-          <w:sz w:val="28"/>
-          <w:szCs w:val="28"/>
-        </w:rPr>
-        <w:t>4.3</w:t>
-      </w:r>
-      <w:r>
-        <w:rPr>
-          <w:rFonts w:ascii="Times New Roman" w:hAnsi="Times New Roman" w:cs="Times New Roman"/>
-          <w:b/>
-          <w:sz w:val="28"/>
-          <w:szCs w:val="28"/>
-        </w:rPr>
-        <w:tab/>
-        <w:t>User Interface</w:t>
-      </w:r>
-    </w:p>
-    <w:p>
-      <w:pPr>
-        <w:spacing w:after="0" w:line="360" w:lineRule="auto"/>
-        <w:jc w:val="both"/>
-        <w:rPr>
-          <w:rFonts w:ascii="Times New Roman" w:hAnsi="Times New Roman" w:cs="Times New Roman"/>
-          <w:sz w:val="24"/>
-          <w:szCs w:val="24"/>
-        </w:rPr>
-      </w:pPr>
-    </w:p>
-    <w:p>
-      <w:pPr>
-        <w:spacing w:after="0" w:line="360" w:lineRule="auto"/>
-        <w:jc w:val="both"/>
-        <w:rPr>
-          <w:rFonts w:ascii="Times New Roman" w:hAnsi="Times New Roman" w:cs="Times New Roman"/>
-          <w:sz w:val="24"/>
-          <w:szCs w:val="24"/>
-        </w:rPr>
-      </w:pPr>
-      <w:r>
-        <w:rPr>
-          <w:rFonts w:ascii="Times New Roman" w:hAnsi="Times New Roman" w:cs="Times New Roman"/>
-          <w:sz w:val="24"/>
-          <w:szCs w:val="24"/>
-        </w:rPr>
-        <w:t xml:space="preserve">The user interface (UI) of this system are categorised into three simple levels which shows different information for each level. The first level shows the basic or the main view of the system when the viewer has loaded the system. The second layer shows the information when the viewer clicked on one of the states. The third layer shows the information when the viewer </w:t>
-      </w:r>
-      <w:r>
-        <w:rPr>
-          <w:rFonts w:ascii="Times New Roman" w:hAnsi="Times New Roman" w:cs="Times New Roman"/>
-          <w:sz w:val="24"/>
-          <w:szCs w:val="24"/>
-        </w:rPr>
-        <w:t>clicks</w:t>
-      </w:r>
-      <w:r>
-        <w:rPr>
-          <w:rFonts w:ascii="Times New Roman" w:hAnsi="Times New Roman" w:cs="Times New Roman"/>
-          <w:sz w:val="24"/>
-          <w:szCs w:val="24"/>
-        </w:rPr>
-        <w:t xml:space="preserve"> on each of the individual hexagon that represents each </w:t>
-      </w:r>
-      <w:proofErr w:type="gramStart"/>
-      <w:r>
-        <w:rPr>
-          <w:rFonts w:ascii="Times New Roman" w:hAnsi="Times New Roman" w:cs="Times New Roman"/>
-          <w:sz w:val="24"/>
-          <w:szCs w:val="24"/>
-        </w:rPr>
-        <w:t>parliaments</w:t>
-      </w:r>
-      <w:proofErr w:type="gramEnd"/>
-      <w:r>
-        <w:rPr>
-          <w:rFonts w:ascii="Times New Roman" w:hAnsi="Times New Roman" w:cs="Times New Roman"/>
-          <w:sz w:val="24"/>
-          <w:szCs w:val="24"/>
-        </w:rPr>
-        <w:t>.</w:t>
-      </w:r>
-    </w:p>
-    <w:p>
-      <w:pPr>
-        <w:spacing w:after="0" w:line="360" w:lineRule="auto"/>
-        <w:jc w:val="both"/>
-        <w:rPr>
-          <w:rFonts w:ascii="Times New Roman" w:hAnsi="Times New Roman" w:cs="Times New Roman"/>
-          <w:sz w:val="24"/>
-          <w:szCs w:val="24"/>
-        </w:rPr>
-      </w:pPr>
-    </w:p>
-    <w:p>
-      <w:pPr>
-        <w:spacing w:after="0" w:line="360" w:lineRule="auto"/>
-        <w:jc w:val="both"/>
-        <w:rPr>
-          <w:rFonts w:ascii="Times New Roman" w:hAnsi="Times New Roman" w:cs="Times New Roman"/>
-          <w:b/>
-          <w:sz w:val="28"/>
-          <w:szCs w:val="28"/>
-        </w:rPr>
-      </w:pPr>
-      <w:r>
-        <w:rPr>
-          <w:rFonts w:ascii="Times New Roman" w:hAnsi="Times New Roman" w:cs="Times New Roman"/>
-          <w:b/>
-          <w:sz w:val="28"/>
-          <w:szCs w:val="28"/>
-        </w:rPr>
-        <w:t>4.3.1</w:t>
-      </w:r>
-      <w:r>
-        <w:rPr>
-          <w:rFonts w:ascii="Times New Roman" w:hAnsi="Times New Roman" w:cs="Times New Roman"/>
-          <w:b/>
-          <w:sz w:val="28"/>
-          <w:szCs w:val="28"/>
-        </w:rPr>
-        <w:tab/>
-        <w:t>First Level information</w:t>
-      </w:r>
-    </w:p>
-    <w:p>
-      <w:pPr>
-        <w:spacing w:after="0" w:line="360" w:lineRule="auto"/>
-        <w:jc w:val="both"/>
-        <w:rPr>
-          <w:rFonts w:ascii="Times New Roman" w:hAnsi="Times New Roman" w:cs="Times New Roman"/>
-          <w:sz w:val="24"/>
-          <w:szCs w:val="24"/>
-        </w:rPr>
-      </w:pPr>
-    </w:p>
-    <w:p>
-      <w:pPr>
-        <w:spacing w:after="0" w:line="360" w:lineRule="auto"/>
-        <w:jc w:val="both"/>
-        <w:rPr>
-          <w:rFonts w:ascii="Times New Roman" w:hAnsi="Times New Roman" w:cs="Times New Roman"/>
-          <w:sz w:val="24"/>
-          <w:szCs w:val="24"/>
-        </w:rPr>
-      </w:pPr>
-      <w:r>
-        <w:rPr>
-          <w:rFonts w:ascii="Times New Roman" w:hAnsi="Times New Roman" w:cs="Times New Roman"/>
-          <w:sz w:val="24"/>
-          <w:szCs w:val="24"/>
-        </w:rPr>
-        <w:t xml:space="preserve">The first level information shows the basic information of the </w:t>
-      </w:r>
-      <w:r>
-        <w:rPr>
-          <w:rFonts w:ascii="Times New Roman" w:hAnsi="Times New Roman" w:cs="Times New Roman"/>
-          <w:sz w:val="24"/>
-          <w:szCs w:val="24"/>
-        </w:rPr>
-        <w:t>map</w:t>
-      </w:r>
-      <w:r>
-        <w:rPr>
-          <w:rFonts w:ascii="Times New Roman" w:hAnsi="Times New Roman" w:cs="Times New Roman"/>
-          <w:sz w:val="24"/>
-          <w:szCs w:val="24"/>
-        </w:rPr>
-        <w:t xml:space="preserve"> which is the </w:t>
-      </w:r>
-      <w:r>
-        <w:rPr>
-          <w:rFonts w:ascii="Times New Roman" w:hAnsi="Times New Roman" w:cs="Times New Roman"/>
-          <w:sz w:val="24"/>
-          <w:szCs w:val="24"/>
-        </w:rPr>
-        <w:t xml:space="preserve">position of the states, state colours and the state names. The </w:t>
-      </w:r>
-      <w:r>
-        <w:rPr>
-          <w:rFonts w:ascii="Times New Roman" w:hAnsi="Times New Roman" w:cs="Times New Roman"/>
-          <w:sz w:val="24"/>
-          <w:szCs w:val="24"/>
-        </w:rPr>
-        <w:t xml:space="preserve">states are a group of </w:t>
-      </w:r>
-      <w:r>
-        <w:rPr>
-          <w:rFonts w:ascii="Times New Roman" w:hAnsi="Times New Roman" w:cs="Times New Roman"/>
-          <w:sz w:val="24"/>
-          <w:szCs w:val="24"/>
-        </w:rPr>
-        <w:t xml:space="preserve">hexagons that represents </w:t>
-      </w:r>
-      <w:r>
-        <w:rPr>
-          <w:rFonts w:ascii="Times New Roman" w:hAnsi="Times New Roman" w:cs="Times New Roman"/>
-          <w:sz w:val="24"/>
-          <w:szCs w:val="24"/>
-        </w:rPr>
-        <w:t xml:space="preserve">a parliament. Each </w:t>
-      </w:r>
-      <w:proofErr w:type="gramStart"/>
-      <w:r>
-        <w:rPr>
-          <w:rFonts w:ascii="Times New Roman" w:hAnsi="Times New Roman" w:cs="Times New Roman"/>
-          <w:sz w:val="24"/>
-          <w:szCs w:val="24"/>
-        </w:rPr>
-        <w:t>states</w:t>
-      </w:r>
-      <w:proofErr w:type="gramEnd"/>
-      <w:r>
-        <w:rPr>
-          <w:rFonts w:ascii="Times New Roman" w:hAnsi="Times New Roman" w:cs="Times New Roman"/>
-          <w:sz w:val="24"/>
-          <w:szCs w:val="24"/>
-        </w:rPr>
-        <w:t xml:space="preserve"> has their label that represents their name. Figure 4.15 shows the view of first level of information:</w:t>
-      </w:r>
-    </w:p>
-    <w:p>
-      <w:pPr>
-        <w:spacing w:after="0" w:line="360" w:lineRule="auto"/>
-        <w:jc w:val="both"/>
-        <w:rPr>
-          <w:rFonts w:ascii="Times New Roman" w:hAnsi="Times New Roman" w:cs="Times New Roman"/>
-          <w:sz w:val="24"/>
-          <w:szCs w:val="24"/>
-        </w:rPr>
+        <w:t>The output of the code in Figure 4.14 will be as shown in Figure 4.15:</w:t>
+      </w:r>
+    </w:p>
+    <w:p>
+      <w:pPr>
+        <w:spacing w:after="0" w:line="360" w:lineRule="auto"/>
+        <w:jc w:val="both"/>
       </w:pPr>
     </w:p>
     <w:tbl>
@@ -8214,20 +7881,16 @@
             <w:pPr>
               <w:spacing w:line="360" w:lineRule="auto"/>
               <w:jc w:val="center"/>
-              <w:rPr>
-                <w:rFonts w:ascii="Times New Roman" w:hAnsi="Times New Roman" w:cs="Times New Roman"/>
-              </w:rPr>
             </w:pPr>
             <w:r>
               <w:rPr>
                 <w:noProof/>
               </w:rPr>
-              <w:lastRenderedPageBreak/>
               <w:drawing>
-                <wp:inline distT="0" distB="0" distL="0" distR="0" wp14:anchorId="39713021" wp14:editId="4A6020B2">
-                  <wp:extent cx="4962525" cy="4397657"/>
-                  <wp:effectExtent l="0" t="0" r="0" b="3175"/>
-                  <wp:docPr id="7" name="Picture 7"/>
+                <wp:inline distT="0" distB="0" distL="0" distR="0" wp14:anchorId="57D1B813" wp14:editId="30C46CB4">
+                  <wp:extent cx="5065272" cy="3000375"/>
+                  <wp:effectExtent l="0" t="0" r="2540" b="0"/>
+                  <wp:docPr id="27" name="Picture 27"/>
                   <wp:cNvGraphicFramePr>
                     <a:graphicFrameLocks xmlns:a="http://schemas.openxmlformats.org/drawingml/2006/main" noChangeAspect="1"/>
                   </wp:cNvGraphicFramePr>
@@ -8238,20 +7901,27 @@
                           <pic:cNvPr id="1" name=""/>
                           <pic:cNvPicPr/>
                         </pic:nvPicPr>
-                        <pic:blipFill>
-                          <a:blip r:embed="rId24"/>
-                          <a:stretch>
-                            <a:fillRect/>
-                          </a:stretch>
+                        <pic:blipFill rotWithShape="1">
+                          <a:blip r:embed="rId25"/>
+                          <a:srcRect t="12376" r="24643" b="8232"/>
+                          <a:stretch/>
                         </pic:blipFill>
-                        <pic:spPr>
+                        <pic:spPr bwMode="auto">
                           <a:xfrm>
                             <a:off x="0" y="0"/>
-                            <a:ext cx="4970462" cy="4404690"/>
+                            <a:ext cx="5073052" cy="3004983"/>
                           </a:xfrm>
                           <a:prstGeom prst="rect">
                             <a:avLst/>
                           </a:prstGeom>
+                          <a:ln>
+                            <a:noFill/>
+                          </a:ln>
+                          <a:extLst>
+                            <a:ext uri="{53640926-AAD7-44D8-BBD7-CCE9431645EC}">
+                              <a14:shadowObscured xmlns:a14="http://schemas.microsoft.com/office/drawing/2010/main"/>
+                            </a:ext>
+                          </a:extLst>
                         </pic:spPr>
                       </pic:pic>
                     </a:graphicData>
@@ -8264,22 +7934,15 @@
             <w:pPr>
               <w:spacing w:line="360" w:lineRule="auto"/>
               <w:jc w:val="center"/>
-              <w:rPr>
-                <w:rFonts w:ascii="Times New Roman" w:hAnsi="Times New Roman" w:cs="Times New Roman"/>
-              </w:rPr>
             </w:pPr>
             <w:r>
               <w:rPr>
-                <w:rFonts w:ascii="Times New Roman" w:hAnsi="Times New Roman" w:cs="Times New Roman"/>
                 <w:b/>
               </w:rPr>
-              <w:t>Figure 4.15</w:t>
+              <w:t xml:space="preserve">Figure 4.15 </w:t>
             </w:r>
             <w:r>
-              <w:rPr>
-                <w:rFonts w:ascii="Times New Roman" w:hAnsi="Times New Roman" w:cs="Times New Roman"/>
-              </w:rPr>
-              <w:t xml:space="preserve"> The first level information</w:t>
+              <w:t>Output for first level of information on click event listener</w:t>
             </w:r>
           </w:p>
         </w:tc>
@@ -8289,233 +7952,51 @@
       <w:pPr>
         <w:spacing w:after="0" w:line="360" w:lineRule="auto"/>
         <w:jc w:val="both"/>
-        <w:rPr>
-          <w:rFonts w:ascii="Times New Roman" w:hAnsi="Times New Roman" w:cs="Times New Roman"/>
-          <w:sz w:val="24"/>
-          <w:szCs w:val="24"/>
-        </w:rPr>
-      </w:pPr>
-    </w:p>
-    <w:p>
-      <w:pPr>
-        <w:spacing w:after="0" w:line="360" w:lineRule="auto"/>
-        <w:jc w:val="both"/>
-        <w:rPr>
-          <w:rFonts w:ascii="Times New Roman" w:hAnsi="Times New Roman" w:cs="Times New Roman"/>
-          <w:sz w:val="24"/>
-          <w:szCs w:val="24"/>
-        </w:rPr>
-      </w:pPr>
-    </w:p>
-    <w:p>
-      <w:pPr>
-        <w:spacing w:after="0" w:line="360" w:lineRule="auto"/>
-        <w:jc w:val="both"/>
-        <w:rPr>
-          <w:rFonts w:ascii="Times New Roman" w:hAnsi="Times New Roman" w:cs="Times New Roman"/>
-          <w:b/>
-          <w:sz w:val="28"/>
-          <w:szCs w:val="28"/>
-        </w:rPr>
-      </w:pPr>
-      <w:r>
-        <w:rPr>
-          <w:rFonts w:ascii="Times New Roman" w:hAnsi="Times New Roman" w:cs="Times New Roman"/>
-          <w:b/>
-          <w:sz w:val="28"/>
-          <w:szCs w:val="28"/>
-        </w:rPr>
-        <w:t>4.3.2</w:t>
-      </w:r>
-      <w:r>
-        <w:rPr>
-          <w:rFonts w:ascii="Times New Roman" w:hAnsi="Times New Roman" w:cs="Times New Roman"/>
-          <w:b/>
-          <w:sz w:val="28"/>
-          <w:szCs w:val="28"/>
-        </w:rPr>
-        <w:tab/>
-        <w:t xml:space="preserve">Second Level </w:t>
-      </w:r>
-      <w:r>
-        <w:rPr>
-          <w:rFonts w:ascii="Times New Roman" w:hAnsi="Times New Roman" w:cs="Times New Roman"/>
-          <w:b/>
-          <w:sz w:val="28"/>
-          <w:szCs w:val="28"/>
-        </w:rPr>
-        <w:t>I</w:t>
-      </w:r>
-      <w:r>
-        <w:rPr>
-          <w:rFonts w:ascii="Times New Roman" w:hAnsi="Times New Roman" w:cs="Times New Roman"/>
-          <w:b/>
-          <w:sz w:val="28"/>
-          <w:szCs w:val="28"/>
-        </w:rPr>
-        <w:t>nformation</w:t>
-      </w:r>
-    </w:p>
-    <w:p>
-      <w:pPr>
-        <w:spacing w:after="0" w:line="360" w:lineRule="auto"/>
-        <w:jc w:val="both"/>
-        <w:rPr>
-          <w:rFonts w:ascii="Times New Roman" w:hAnsi="Times New Roman" w:cs="Times New Roman"/>
-          <w:sz w:val="24"/>
-          <w:szCs w:val="24"/>
-        </w:rPr>
-      </w:pPr>
-    </w:p>
-    <w:p>
-      <w:pPr>
-        <w:spacing w:after="0" w:line="360" w:lineRule="auto"/>
-        <w:jc w:val="both"/>
-        <w:rPr>
-          <w:rFonts w:ascii="Times New Roman" w:hAnsi="Times New Roman" w:cs="Times New Roman"/>
-          <w:sz w:val="24"/>
-          <w:szCs w:val="24"/>
-        </w:rPr>
-      </w:pPr>
-      <w:r>
-        <w:rPr>
-          <w:rFonts w:ascii="Times New Roman" w:hAnsi="Times New Roman" w:cs="Times New Roman"/>
-          <w:sz w:val="24"/>
-          <w:szCs w:val="24"/>
-        </w:rPr>
-        <w:t xml:space="preserve">The second level of information shows demographic information </w:t>
-      </w:r>
-      <w:r>
-        <w:rPr>
-          <w:rFonts w:ascii="Times New Roman" w:hAnsi="Times New Roman" w:cs="Times New Roman"/>
-          <w:sz w:val="24"/>
-          <w:szCs w:val="24"/>
-        </w:rPr>
-        <w:t xml:space="preserve">for a single state. This level </w:t>
+      </w:pPr>
+    </w:p>
+    <w:p>
+      <w:pPr>
+        <w:spacing w:after="0" w:line="360" w:lineRule="auto"/>
+        <w:jc w:val="both"/>
+      </w:pPr>
+    </w:p>
+    <w:p>
+      <w:pPr>
+        <w:spacing w:after="0" w:line="360" w:lineRule="auto"/>
+        <w:jc w:val="both"/>
+      </w:pPr>
+      <w:r>
+        <w:t xml:space="preserve">The event listener for the second level of information are initialized for each of the </w:t>
+      </w:r>
+      <w:r>
+        <w:t xml:space="preserve">hexagons (which represents </w:t>
+      </w:r>
+      <w:r>
+        <w:t>parliaments)</w:t>
+      </w:r>
+      <w:r>
+        <w:t xml:space="preserve"> in the state that the viewer had clicked</w:t>
+      </w:r>
+      <w:r>
+        <w:t xml:space="preserve"> and when the viewer clicked on one </w:t>
+      </w:r>
+      <w:r>
+        <w:lastRenderedPageBreak/>
+        <w:t xml:space="preserve">of the </w:t>
       </w:r>
       <w:proofErr w:type="gramStart"/>
       <w:r>
-        <w:rPr>
-          <w:rFonts w:ascii="Times New Roman" w:hAnsi="Times New Roman" w:cs="Times New Roman"/>
-          <w:sz w:val="24"/>
-          <w:szCs w:val="24"/>
-        </w:rPr>
-        <w:t>are</w:t>
+        <w:t>hexagon</w:t>
       </w:r>
       <w:proofErr w:type="gramEnd"/>
       <w:r>
-        <w:rPr>
-          <w:rFonts w:ascii="Times New Roman" w:hAnsi="Times New Roman" w:cs="Times New Roman"/>
-          <w:sz w:val="24"/>
-          <w:szCs w:val="24"/>
-        </w:rPr>
-        <w:t xml:space="preserve"> triggered when the viewer clicked on one of the states. The map will be zoomed in to the clicked state and all other state will blur out in the background. </w:t>
-      </w:r>
-      <w:r>
-        <w:rPr>
-          <w:rFonts w:ascii="Times New Roman" w:hAnsi="Times New Roman" w:cs="Times New Roman"/>
-          <w:sz w:val="24"/>
-          <w:szCs w:val="24"/>
-        </w:rPr>
-        <w:t>These effects</w:t>
-      </w:r>
-      <w:r>
-        <w:rPr>
-          <w:rFonts w:ascii="Times New Roman" w:hAnsi="Times New Roman" w:cs="Times New Roman"/>
-          <w:sz w:val="24"/>
-          <w:szCs w:val="24"/>
-        </w:rPr>
-        <w:t xml:space="preserve"> will help the viewer to focus on a single state instead of focusing on </w:t>
-      </w:r>
-      <w:r>
-        <w:rPr>
-          <w:rFonts w:ascii="Times New Roman" w:hAnsi="Times New Roman" w:cs="Times New Roman"/>
-          <w:sz w:val="24"/>
-          <w:szCs w:val="24"/>
-        </w:rPr>
-        <w:t>a multiple state</w:t>
-      </w:r>
-      <w:r>
-        <w:rPr>
-          <w:rFonts w:ascii="Times New Roman" w:hAnsi="Times New Roman" w:cs="Times New Roman"/>
-          <w:sz w:val="24"/>
-          <w:szCs w:val="24"/>
-        </w:rPr>
-        <w:t>.</w:t>
-      </w:r>
-      <w:r>
-        <w:rPr>
-          <w:rFonts w:ascii="Times New Roman" w:hAnsi="Times New Roman" w:cs="Times New Roman"/>
-          <w:sz w:val="24"/>
-          <w:szCs w:val="24"/>
-        </w:rPr>
-        <w:t xml:space="preserve"> Moreover, a popup will show beside the zoomed state and it sows a demographic information for that </w:t>
-      </w:r>
-      <w:r>
-        <w:rPr>
-          <w:rFonts w:ascii="Times New Roman" w:hAnsi="Times New Roman" w:cs="Times New Roman"/>
-          <w:sz w:val="24"/>
-          <w:szCs w:val="24"/>
-        </w:rPr>
-        <w:t>state</w:t>
-      </w:r>
-      <w:r>
-        <w:rPr>
-          <w:rFonts w:ascii="Times New Roman" w:hAnsi="Times New Roman" w:cs="Times New Roman"/>
-          <w:sz w:val="24"/>
-          <w:szCs w:val="24"/>
-        </w:rPr>
-        <w:t xml:space="preserve"> such as population by gender and population by ethnics.</w:t>
-      </w:r>
-    </w:p>
-    <w:p>
-      <w:pPr>
-        <w:spacing w:after="0" w:line="360" w:lineRule="auto"/>
-        <w:jc w:val="both"/>
-        <w:rPr>
-          <w:rFonts w:ascii="Times New Roman" w:hAnsi="Times New Roman" w:cs="Times New Roman"/>
-          <w:sz w:val="24"/>
-          <w:szCs w:val="24"/>
-        </w:rPr>
-      </w:pPr>
-    </w:p>
-    <w:p>
-      <w:pPr>
-        <w:spacing w:after="0" w:line="360" w:lineRule="auto"/>
-        <w:jc w:val="both"/>
-        <w:rPr>
-          <w:rFonts w:ascii="Times New Roman" w:hAnsi="Times New Roman" w:cs="Times New Roman"/>
-          <w:sz w:val="24"/>
-          <w:szCs w:val="24"/>
-        </w:rPr>
-      </w:pPr>
-      <w:r>
-        <w:rPr>
-          <w:rFonts w:ascii="Times New Roman" w:hAnsi="Times New Roman" w:cs="Times New Roman"/>
-          <w:sz w:val="24"/>
-          <w:szCs w:val="24"/>
-        </w:rPr>
-        <w:t xml:space="preserve">The hexagon that represents the parliament will change its colour into party colour that had won the election in that parliament and a white line will appear around each of the hexagon </w:t>
-      </w:r>
-      <w:r>
-        <w:rPr>
-          <w:rFonts w:ascii="Times New Roman" w:hAnsi="Times New Roman" w:cs="Times New Roman"/>
-          <w:sz w:val="24"/>
-          <w:szCs w:val="24"/>
-        </w:rPr>
-        <w:lastRenderedPageBreak/>
-        <w:t>to help the viewer differentiate between parliaments. A tooltip will also be shown when the viewer hover over each of the hexagons and it shows the parliament code together with its name.</w:t>
-      </w:r>
-    </w:p>
-    <w:p>
-      <w:pPr>
-        <w:spacing w:after="0" w:line="360" w:lineRule="auto"/>
-        <w:jc w:val="both"/>
-        <w:rPr>
-          <w:rFonts w:ascii="Times New Roman" w:hAnsi="Times New Roman" w:cs="Times New Roman"/>
-          <w:sz w:val="24"/>
-          <w:szCs w:val="24"/>
-        </w:rPr>
+        <w:t>, the popup changes to the election information instead of the demography information.</w:t>
+      </w:r>
+    </w:p>
+    <w:p>
+      <w:pPr>
+        <w:spacing w:after="0" w:line="360" w:lineRule="auto"/>
+        <w:jc w:val="both"/>
       </w:pPr>
     </w:p>
     <w:tbl>
@@ -8547,6 +8028,1463 @@
             <w:pPr>
               <w:spacing w:line="360" w:lineRule="auto"/>
               <w:jc w:val="center"/>
+            </w:pPr>
+            <w:r>
+              <w:rPr>
+                <w:noProof/>
+              </w:rPr>
+              <w:drawing>
+                <wp:inline distT="0" distB="0" distL="0" distR="0" wp14:anchorId="5639C71A" wp14:editId="2163D386">
+                  <wp:extent cx="5429250" cy="3400192"/>
+                  <wp:effectExtent l="0" t="0" r="0" b="0"/>
+                  <wp:docPr id="29" name="Picture 29"/>
+                  <wp:cNvGraphicFramePr>
+                    <a:graphicFrameLocks xmlns:a="http://schemas.openxmlformats.org/drawingml/2006/main" noChangeAspect="1"/>
+                  </wp:cNvGraphicFramePr>
+                  <a:graphic xmlns:a="http://schemas.openxmlformats.org/drawingml/2006/main">
+                    <a:graphicData uri="http://schemas.openxmlformats.org/drawingml/2006/picture">
+                      <pic:pic xmlns:pic="http://schemas.openxmlformats.org/drawingml/2006/picture">
+                        <pic:nvPicPr>
+                          <pic:cNvPr id="1" name=""/>
+                          <pic:cNvPicPr/>
+                        </pic:nvPicPr>
+                        <pic:blipFill>
+                          <a:blip r:embed="rId26"/>
+                          <a:stretch>
+                            <a:fillRect/>
+                          </a:stretch>
+                        </pic:blipFill>
+                        <pic:spPr>
+                          <a:xfrm>
+                            <a:off x="0" y="0"/>
+                            <a:ext cx="5430769" cy="3401143"/>
+                          </a:xfrm>
+                          <a:prstGeom prst="rect">
+                            <a:avLst/>
+                          </a:prstGeom>
+                        </pic:spPr>
+                      </pic:pic>
+                    </a:graphicData>
+                  </a:graphic>
+                </wp:inline>
+              </w:drawing>
+            </w:r>
+          </w:p>
+          <w:p>
+            <w:pPr>
+              <w:spacing w:line="360" w:lineRule="auto"/>
+              <w:jc w:val="center"/>
+            </w:pPr>
+            <w:r>
+              <w:rPr>
+                <w:b/>
+              </w:rPr>
+              <w:t>Figure 4.1</w:t>
+            </w:r>
+            <w:r>
+              <w:rPr>
+                <w:b/>
+              </w:rPr>
+              <w:t>6</w:t>
+            </w:r>
+            <w:r>
+              <w:rPr>
+                <w:b/>
+              </w:rPr>
+              <w:t xml:space="preserve"> </w:t>
+            </w:r>
+            <w:r>
+              <w:t>Code for second level of information on click event listener</w:t>
+            </w:r>
+          </w:p>
+        </w:tc>
+      </w:tr>
+    </w:tbl>
+    <w:p>
+      <w:pPr>
+        <w:spacing w:after="0" w:line="360" w:lineRule="auto"/>
+        <w:jc w:val="both"/>
+      </w:pPr>
+    </w:p>
+    <w:p>
+      <w:pPr>
+        <w:spacing w:after="0" w:line="360" w:lineRule="auto"/>
+        <w:jc w:val="both"/>
+      </w:pPr>
+      <w:r>
+        <w:t>Based on Figure 4.1</w:t>
+      </w:r>
+      <w:r>
+        <w:t>6, on line 334 until 362, shows the code for initializing the content of the popup element so that it will show the election result for each parliament</w:t>
+      </w:r>
+      <w:proofErr w:type="gramStart"/>
+      <w:r>
+        <w:t xml:space="preserve">. </w:t>
+      </w:r>
+      <w:proofErr w:type="gramEnd"/>
+      <w:r>
+        <w:t>Line 337 represent the condition logic that will check the levels of information and it will overwrite the popup element to represent the election result if it is the second level of information</w:t>
+      </w:r>
+      <w:proofErr w:type="gramStart"/>
+      <w:r>
+        <w:t xml:space="preserve">. </w:t>
+      </w:r>
+      <w:proofErr w:type="gramEnd"/>
+      <w:r>
+        <w:t>All remaining codes are functioning in the same way as the code for overwriting the popup element to represent the demography information for each state</w:t>
+      </w:r>
+      <w:r>
+        <w:t xml:space="preserve">. </w:t>
+      </w:r>
+      <w:r>
+        <w:t>The output for the code in Figure 4.16 are shown in Figure 4.17:</w:t>
+      </w:r>
+    </w:p>
+    <w:p>
+      <w:pPr>
+        <w:spacing w:after="0" w:line="360" w:lineRule="auto"/>
+        <w:jc w:val="both"/>
+      </w:pPr>
+    </w:p>
+    <w:tbl>
+      <w:tblPr>
+        <w:tblStyle w:val="TableGrid"/>
+        <w:tblW w:w="0" w:type="auto"/>
+        <w:jc w:val="center"/>
+        <w:tblCellMar>
+          <w:top w:w="57" w:type="dxa"/>
+          <w:left w:w="57" w:type="dxa"/>
+          <w:bottom w:w="57" w:type="dxa"/>
+          <w:right w:w="57" w:type="dxa"/>
+        </w:tblCellMar>
+        <w:tblLook w:val="04A0" w:firstRow="1" w:lastRow="0" w:firstColumn="1" w:lastColumn="0" w:noHBand="0" w:noVBand="1"/>
+      </w:tblPr>
+      <w:tblGrid>
+        <w:gridCol w:w="8828"/>
+      </w:tblGrid>
+      <w:tr>
+        <w:trPr>
+          <w:jc w:val="center"/>
+        </w:trPr>
+        <w:tc>
+          <w:tcPr>
+            <w:tcW w:w="8828" w:type="dxa"/>
+            <w:vAlign w:val="center"/>
+          </w:tcPr>
+          <w:p>
+            <w:pPr>
+              <w:spacing w:line="360" w:lineRule="auto"/>
+              <w:jc w:val="center"/>
+            </w:pPr>
+            <w:r>
+              <w:rPr>
+                <w:noProof/>
+              </w:rPr>
+              <w:lastRenderedPageBreak/>
+              <w:drawing>
+                <wp:inline distT="0" distB="0" distL="0" distR="0" wp14:anchorId="74B201A1" wp14:editId="10C2EA4D">
+                  <wp:extent cx="4983132" cy="2971800"/>
+                  <wp:effectExtent l="0" t="0" r="8255" b="0"/>
+                  <wp:docPr id="28" name="Picture 28"/>
+                  <wp:cNvGraphicFramePr>
+                    <a:graphicFrameLocks xmlns:a="http://schemas.openxmlformats.org/drawingml/2006/main" noChangeAspect="1"/>
+                  </wp:cNvGraphicFramePr>
+                  <a:graphic xmlns:a="http://schemas.openxmlformats.org/drawingml/2006/main">
+                    <a:graphicData uri="http://schemas.openxmlformats.org/drawingml/2006/picture">
+                      <pic:pic xmlns:pic="http://schemas.openxmlformats.org/drawingml/2006/picture">
+                        <pic:nvPicPr>
+                          <pic:cNvPr id="1" name=""/>
+                          <pic:cNvPicPr/>
+                        </pic:nvPicPr>
+                        <pic:blipFill rotWithShape="1">
+                          <a:blip r:embed="rId27"/>
+                          <a:srcRect t="12376" r="25153" b="8232"/>
+                          <a:stretch/>
+                        </pic:blipFill>
+                        <pic:spPr bwMode="auto">
+                          <a:xfrm>
+                            <a:off x="0" y="0"/>
+                            <a:ext cx="4988960" cy="2975276"/>
+                          </a:xfrm>
+                          <a:prstGeom prst="rect">
+                            <a:avLst/>
+                          </a:prstGeom>
+                          <a:ln>
+                            <a:noFill/>
+                          </a:ln>
+                          <a:extLst>
+                            <a:ext uri="{53640926-AAD7-44D8-BBD7-CCE9431645EC}">
+                              <a14:shadowObscured xmlns:a14="http://schemas.microsoft.com/office/drawing/2010/main"/>
+                            </a:ext>
+                          </a:extLst>
+                        </pic:spPr>
+                      </pic:pic>
+                    </a:graphicData>
+                  </a:graphic>
+                </wp:inline>
+              </w:drawing>
+            </w:r>
+          </w:p>
+          <w:p>
+            <w:pPr>
+              <w:spacing w:line="360" w:lineRule="auto"/>
+              <w:jc w:val="center"/>
+            </w:pPr>
+            <w:r>
+              <w:rPr>
+                <w:b/>
+              </w:rPr>
+              <w:t>Figure 4.17</w:t>
+            </w:r>
+            <w:r>
+              <w:t xml:space="preserve"> Output for second level of information on click event listener</w:t>
+            </w:r>
+          </w:p>
+        </w:tc>
+      </w:tr>
+    </w:tbl>
+    <w:p>
+      <w:pPr>
+        <w:spacing w:after="0" w:line="360" w:lineRule="auto"/>
+        <w:jc w:val="both"/>
+      </w:pPr>
+    </w:p>
+    <w:p>
+      <w:pPr>
+        <w:spacing w:after="0" w:line="360" w:lineRule="auto"/>
+        <w:jc w:val="both"/>
+        <w:rPr>
+          <w:rFonts w:ascii="Times New Roman" w:hAnsi="Times New Roman" w:cs="Times New Roman"/>
+          <w:sz w:val="24"/>
+          <w:szCs w:val="24"/>
+        </w:rPr>
+      </w:pPr>
+    </w:p>
+    <w:p>
+      <w:pPr>
+        <w:spacing w:after="0" w:line="360" w:lineRule="auto"/>
+        <w:jc w:val="both"/>
+        <w:rPr>
+          <w:rFonts w:ascii="Times New Roman" w:hAnsi="Times New Roman" w:cs="Times New Roman"/>
+          <w:b/>
+          <w:sz w:val="28"/>
+          <w:szCs w:val="28"/>
+        </w:rPr>
+      </w:pPr>
+      <w:r>
+        <w:rPr>
+          <w:rFonts w:ascii="Times New Roman" w:hAnsi="Times New Roman" w:cs="Times New Roman"/>
+          <w:b/>
+          <w:sz w:val="28"/>
+          <w:szCs w:val="28"/>
+        </w:rPr>
+        <w:t>4.2.6</w:t>
+      </w:r>
+      <w:r>
+        <w:rPr>
+          <w:rFonts w:ascii="Times New Roman" w:hAnsi="Times New Roman" w:cs="Times New Roman"/>
+          <w:b/>
+          <w:sz w:val="28"/>
+          <w:szCs w:val="28"/>
+        </w:rPr>
+        <w:tab/>
+        <w:t>Hexagon Tile Colour Setup</w:t>
+      </w:r>
+    </w:p>
+    <w:p>
+      <w:pPr>
+        <w:spacing w:after="0" w:line="360" w:lineRule="auto"/>
+        <w:jc w:val="both"/>
+        <w:rPr>
+          <w:rFonts w:ascii="Times New Roman" w:hAnsi="Times New Roman" w:cs="Times New Roman"/>
+          <w:sz w:val="24"/>
+          <w:szCs w:val="24"/>
+        </w:rPr>
+      </w:pPr>
+    </w:p>
+    <w:p>
+      <w:pPr>
+        <w:spacing w:after="0" w:line="360" w:lineRule="auto"/>
+        <w:jc w:val="both"/>
+        <w:rPr>
+          <w:rFonts w:ascii="Times New Roman" w:hAnsi="Times New Roman" w:cs="Times New Roman"/>
+          <w:sz w:val="24"/>
+          <w:szCs w:val="24"/>
+        </w:rPr>
+      </w:pPr>
+      <w:r>
+        <w:rPr>
+          <w:rFonts w:ascii="Times New Roman" w:hAnsi="Times New Roman" w:cs="Times New Roman"/>
+          <w:sz w:val="24"/>
+          <w:szCs w:val="24"/>
+        </w:rPr>
+        <w:t xml:space="preserve">For each of the hexagon tiles in the map, they are coloured according to the event that occurs and </w:t>
+      </w:r>
+      <w:r>
+        <w:rPr>
+          <w:rFonts w:ascii="Times New Roman" w:hAnsi="Times New Roman" w:cs="Times New Roman"/>
+          <w:sz w:val="24"/>
+          <w:szCs w:val="24"/>
+        </w:rPr>
+        <w:t>the position that they are representing</w:t>
+      </w:r>
+      <w:r>
+        <w:rPr>
+          <w:rFonts w:ascii="Times New Roman" w:hAnsi="Times New Roman" w:cs="Times New Roman"/>
+          <w:sz w:val="24"/>
+          <w:szCs w:val="24"/>
+        </w:rPr>
+        <w:t>.</w:t>
+      </w:r>
+      <w:r>
+        <w:rPr>
+          <w:rFonts w:ascii="Times New Roman" w:hAnsi="Times New Roman" w:cs="Times New Roman"/>
+          <w:sz w:val="24"/>
+          <w:szCs w:val="24"/>
+        </w:rPr>
+        <w:t xml:space="preserve"> There </w:t>
+      </w:r>
+      <w:r>
+        <w:rPr>
+          <w:rFonts w:ascii="Times New Roman" w:hAnsi="Times New Roman" w:cs="Times New Roman"/>
+          <w:sz w:val="24"/>
+          <w:szCs w:val="24"/>
+        </w:rPr>
+        <w:t xml:space="preserve">is an </w:t>
+      </w:r>
+      <w:r>
+        <w:rPr>
+          <w:rFonts w:ascii="Times New Roman" w:hAnsi="Times New Roman" w:cs="Times New Roman"/>
+          <w:sz w:val="24"/>
+          <w:szCs w:val="24"/>
+        </w:rPr>
+        <w:t>event that will</w:t>
+      </w:r>
+      <w:r>
+        <w:rPr>
+          <w:rFonts w:ascii="Times New Roman" w:hAnsi="Times New Roman" w:cs="Times New Roman"/>
+          <w:sz w:val="24"/>
+          <w:szCs w:val="24"/>
+        </w:rPr>
+        <w:t xml:space="preserve"> cause their colour to change which is when the user clicked on the state. This event will cause the clicked state to be focused by reducing the opacity of the surrounding states and change the colour of each hexagon in that state. The colour change </w:t>
+      </w:r>
+      <w:r>
+        <w:rPr>
+          <w:rFonts w:ascii="Times New Roman" w:hAnsi="Times New Roman" w:cs="Times New Roman"/>
+          <w:sz w:val="24"/>
+          <w:szCs w:val="24"/>
+        </w:rPr>
+        <w:t>is</w:t>
+      </w:r>
+      <w:r>
+        <w:rPr>
+          <w:rFonts w:ascii="Times New Roman" w:hAnsi="Times New Roman" w:cs="Times New Roman"/>
+          <w:sz w:val="24"/>
+          <w:szCs w:val="24"/>
+        </w:rPr>
+        <w:t xml:space="preserve"> based on the party that have won.</w:t>
+      </w:r>
+      <w:r>
+        <w:rPr>
+          <w:rFonts w:ascii="Times New Roman" w:hAnsi="Times New Roman" w:cs="Times New Roman"/>
+          <w:sz w:val="24"/>
+          <w:szCs w:val="24"/>
+        </w:rPr>
+        <w:t xml:space="preserve"> The code for the colour setup are shown in Figure 4.14:</w:t>
+      </w:r>
+    </w:p>
+    <w:p>
+      <w:pPr>
+        <w:spacing w:after="0" w:line="360" w:lineRule="auto"/>
+        <w:jc w:val="both"/>
+        <w:rPr>
+          <w:rFonts w:ascii="Times New Roman" w:hAnsi="Times New Roman" w:cs="Times New Roman"/>
+          <w:sz w:val="24"/>
+          <w:szCs w:val="24"/>
+        </w:rPr>
+      </w:pPr>
+    </w:p>
+    <w:p>
+      <w:pPr>
+        <w:spacing w:after="0" w:line="360" w:lineRule="auto"/>
+        <w:jc w:val="both"/>
+        <w:rPr>
+          <w:rFonts w:ascii="Times New Roman" w:hAnsi="Times New Roman" w:cs="Times New Roman"/>
+          <w:sz w:val="24"/>
+          <w:szCs w:val="24"/>
+        </w:rPr>
+      </w:pPr>
+    </w:p>
+    <w:tbl>
+      <w:tblPr>
+        <w:tblStyle w:val="TableGrid"/>
+        <w:tblW w:w="0" w:type="auto"/>
+        <w:jc w:val="center"/>
+        <w:tblCellMar>
+          <w:top w:w="57" w:type="dxa"/>
+          <w:left w:w="57" w:type="dxa"/>
+          <w:bottom w:w="57" w:type="dxa"/>
+          <w:right w:w="57" w:type="dxa"/>
+        </w:tblCellMar>
+        <w:tblLook w:val="04A0" w:firstRow="1" w:lastRow="0" w:firstColumn="1" w:lastColumn="0" w:noHBand="0" w:noVBand="1"/>
+      </w:tblPr>
+      <w:tblGrid>
+        <w:gridCol w:w="8828"/>
+      </w:tblGrid>
+      <w:tr>
+        <w:trPr>
+          <w:jc w:val="center"/>
+        </w:trPr>
+        <w:tc>
+          <w:tcPr>
+            <w:tcW w:w="8828" w:type="dxa"/>
+            <w:vAlign w:val="center"/>
+          </w:tcPr>
+          <w:p>
+            <w:pPr>
+              <w:spacing w:line="360" w:lineRule="auto"/>
+              <w:jc w:val="center"/>
+              <w:rPr>
+                <w:rFonts w:ascii="Times New Roman" w:hAnsi="Times New Roman" w:cs="Times New Roman"/>
+              </w:rPr>
+            </w:pPr>
+            <w:r>
+              <w:rPr>
+                <w:noProof/>
+              </w:rPr>
+              <w:lastRenderedPageBreak/>
+              <w:drawing>
+                <wp:inline distT="0" distB="0" distL="0" distR="0" wp14:anchorId="5A5C25B6" wp14:editId="01484158">
+                  <wp:extent cx="5353050" cy="2762250"/>
+                  <wp:effectExtent l="0" t="0" r="0" b="0"/>
+                  <wp:docPr id="2" name="Picture 2"/>
+                  <wp:cNvGraphicFramePr>
+                    <a:graphicFrameLocks xmlns:a="http://schemas.openxmlformats.org/drawingml/2006/main" noChangeAspect="1"/>
+                  </wp:cNvGraphicFramePr>
+                  <a:graphic xmlns:a="http://schemas.openxmlformats.org/drawingml/2006/main">
+                    <a:graphicData uri="http://schemas.openxmlformats.org/drawingml/2006/picture">
+                      <pic:pic xmlns:pic="http://schemas.openxmlformats.org/drawingml/2006/picture">
+                        <pic:nvPicPr>
+                          <pic:cNvPr id="1" name=""/>
+                          <pic:cNvPicPr/>
+                        </pic:nvPicPr>
+                        <pic:blipFill>
+                          <a:blip r:embed="rId28"/>
+                          <a:stretch>
+                            <a:fillRect/>
+                          </a:stretch>
+                        </pic:blipFill>
+                        <pic:spPr>
+                          <a:xfrm>
+                            <a:off x="0" y="0"/>
+                            <a:ext cx="5353050" cy="2762250"/>
+                          </a:xfrm>
+                          <a:prstGeom prst="rect">
+                            <a:avLst/>
+                          </a:prstGeom>
+                        </pic:spPr>
+                      </pic:pic>
+                    </a:graphicData>
+                  </a:graphic>
+                </wp:inline>
+              </w:drawing>
+            </w:r>
+          </w:p>
+          <w:p>
+            <w:pPr>
+              <w:spacing w:line="360" w:lineRule="auto"/>
+              <w:jc w:val="center"/>
+              <w:rPr>
+                <w:rFonts w:ascii="Times New Roman" w:hAnsi="Times New Roman" w:cs="Times New Roman"/>
+              </w:rPr>
+            </w:pPr>
+            <w:r>
+              <w:rPr>
+                <w:noProof/>
+              </w:rPr>
+              <w:drawing>
+                <wp:inline distT="0" distB="0" distL="0" distR="0" wp14:anchorId="5F835D4D" wp14:editId="09780D37">
+                  <wp:extent cx="5364480" cy="2809099"/>
+                  <wp:effectExtent l="0" t="0" r="7620" b="0"/>
+                  <wp:docPr id="5" name="Picture 5"/>
+                  <wp:cNvGraphicFramePr>
+                    <a:graphicFrameLocks xmlns:a="http://schemas.openxmlformats.org/drawingml/2006/main" noChangeAspect="1"/>
+                  </wp:cNvGraphicFramePr>
+                  <a:graphic xmlns:a="http://schemas.openxmlformats.org/drawingml/2006/main">
+                    <a:graphicData uri="http://schemas.openxmlformats.org/drawingml/2006/picture">
+                      <pic:pic xmlns:pic="http://schemas.openxmlformats.org/drawingml/2006/picture">
+                        <pic:nvPicPr>
+                          <pic:cNvPr id="1" name=""/>
+                          <pic:cNvPicPr/>
+                        </pic:nvPicPr>
+                        <pic:blipFill>
+                          <a:blip r:embed="rId29"/>
+                          <a:stretch>
+                            <a:fillRect/>
+                          </a:stretch>
+                        </pic:blipFill>
+                        <pic:spPr>
+                          <a:xfrm>
+                            <a:off x="0" y="0"/>
+                            <a:ext cx="5377946" cy="2816150"/>
+                          </a:xfrm>
+                          <a:prstGeom prst="rect">
+                            <a:avLst/>
+                          </a:prstGeom>
+                        </pic:spPr>
+                      </pic:pic>
+                    </a:graphicData>
+                  </a:graphic>
+                </wp:inline>
+              </w:drawing>
+            </w:r>
+          </w:p>
+          <w:p>
+            <w:pPr>
+              <w:spacing w:line="360" w:lineRule="auto"/>
+              <w:jc w:val="center"/>
+            </w:pPr>
+            <w:r>
+              <w:rPr>
+                <w:rFonts w:ascii="Times New Roman" w:hAnsi="Times New Roman" w:cs="Times New Roman"/>
+                <w:b/>
+              </w:rPr>
+              <w:t>Figure 4.14</w:t>
+            </w:r>
+            <w:r>
+              <w:t xml:space="preserve"> Code for hexagon tile </w:t>
+            </w:r>
+            <w:r>
+              <w:t>color</w:t>
+            </w:r>
+            <w:r>
+              <w:t xml:space="preserve"> setup</w:t>
+            </w:r>
+          </w:p>
+        </w:tc>
+      </w:tr>
+    </w:tbl>
+    <w:p>
+      <w:pPr>
+        <w:spacing w:after="0" w:line="360" w:lineRule="auto"/>
+        <w:jc w:val="both"/>
+        <w:rPr>
+          <w:rFonts w:ascii="Times New Roman" w:hAnsi="Times New Roman" w:cs="Times New Roman"/>
+          <w:sz w:val="24"/>
+          <w:szCs w:val="24"/>
+        </w:rPr>
+      </w:pPr>
+    </w:p>
+    <w:p>
+      <w:pPr>
+        <w:spacing w:after="0" w:line="360" w:lineRule="auto"/>
+        <w:jc w:val="both"/>
+      </w:pPr>
+      <w:r>
+        <w:rPr>
+          <w:rFonts w:ascii="Times New Roman" w:hAnsi="Times New Roman" w:cs="Times New Roman"/>
+          <w:sz w:val="24"/>
+          <w:szCs w:val="24"/>
+        </w:rPr>
+        <w:t xml:space="preserve">Based on Figure 4.14, </w:t>
+      </w:r>
+      <w:r>
+        <w:rPr>
+          <w:rFonts w:ascii="Times New Roman" w:hAnsi="Times New Roman" w:cs="Times New Roman"/>
+          <w:sz w:val="24"/>
+          <w:szCs w:val="24"/>
+        </w:rPr>
+        <w:t>line 155 until 160 shows the code for setting up the colour of each states</w:t>
+      </w:r>
+      <w:r>
+        <w:rPr>
+          <w:rFonts w:ascii="Times New Roman" w:hAnsi="Times New Roman" w:cs="Times New Roman"/>
+          <w:sz w:val="24"/>
+          <w:szCs w:val="24"/>
+        </w:rPr>
+        <w:t xml:space="preserve">. D3.js provides a simple function for the developer to change the style of the HTML elements dynamically. This function can be accessed by </w:t>
+      </w:r>
+      <w:proofErr w:type="gramStart"/>
+      <w:r>
+        <w:rPr>
+          <w:rFonts w:ascii="Times New Roman" w:hAnsi="Times New Roman" w:cs="Times New Roman"/>
+          <w:sz w:val="24"/>
+          <w:szCs w:val="24"/>
+        </w:rPr>
+        <w:t xml:space="preserve">calling </w:t>
+      </w:r>
+      <w:r>
+        <w:rPr>
+          <w:rFonts w:ascii="Times New Roman" w:hAnsi="Times New Roman" w:cs="Times New Roman"/>
+          <w:i/>
+          <w:sz w:val="24"/>
+          <w:szCs w:val="24"/>
+        </w:rPr>
+        <w:t>.style</w:t>
+      </w:r>
+      <w:proofErr w:type="gramEnd"/>
+      <w:r>
+        <w:rPr>
+          <w:rFonts w:ascii="Times New Roman" w:hAnsi="Times New Roman" w:cs="Times New Roman"/>
+          <w:i/>
+          <w:sz w:val="24"/>
+          <w:szCs w:val="24"/>
+        </w:rPr>
+        <w:t xml:space="preserve">() </w:t>
+      </w:r>
+      <w:r>
+        <w:t xml:space="preserve">function. This function requires two </w:t>
+      </w:r>
+      <w:r>
+        <w:t xml:space="preserve">parameters namely the properties of the element to be changed and its value. The value of the </w:t>
+      </w:r>
+      <w:r>
+        <w:t>properties</w:t>
+      </w:r>
+      <w:r>
+        <w:t xml:space="preserve"> can be processed further by calling anonymous function </w:t>
+      </w:r>
+      <w:r>
+        <w:t>in</w:t>
+      </w:r>
+      <w:r>
+        <w:t xml:space="preserve"> the second parameter. For example, on line 155, </w:t>
+      </w:r>
+      <w:proofErr w:type="gramStart"/>
+      <w:r>
+        <w:t xml:space="preserve">the </w:t>
+      </w:r>
+      <w:r>
+        <w:rPr>
+          <w:i/>
+        </w:rPr>
+        <w:t>.style</w:t>
+      </w:r>
+      <w:proofErr w:type="gramEnd"/>
+      <w:r>
+        <w:rPr>
+          <w:i/>
+        </w:rPr>
+        <w:t>()</w:t>
+      </w:r>
+      <w:r>
+        <w:t xml:space="preserve"> function are called with the parameter of “fill” and a </w:t>
+      </w:r>
+      <w:proofErr w:type="spellStart"/>
+      <w:r>
+        <w:t>callback</w:t>
+      </w:r>
+      <w:proofErr w:type="spellEnd"/>
+      <w:r>
+        <w:t xml:space="preserve"> function. The “fill”</w:t>
+      </w:r>
+      <w:r>
+        <w:t xml:space="preserve"> indicates that the developer wanted to change the “fill” properties of </w:t>
+      </w:r>
+      <w:r>
+        <w:lastRenderedPageBreak/>
+        <w:t>the element</w:t>
+      </w:r>
+      <w:r>
+        <w:t xml:space="preserve"> (which will fill up the element with the specified colour)</w:t>
+      </w:r>
+      <w:r>
+        <w:t xml:space="preserve"> and the </w:t>
+      </w:r>
+      <w:proofErr w:type="spellStart"/>
+      <w:r>
+        <w:t>callback</w:t>
+      </w:r>
+      <w:proofErr w:type="spellEnd"/>
+      <w:r>
+        <w:t xml:space="preserve"> function will return appropriate value for the properties</w:t>
+      </w:r>
+      <w:r>
+        <w:t xml:space="preserve"> which in this case, it returns a colour code stored in “</w:t>
+      </w:r>
+      <w:proofErr w:type="spellStart"/>
+      <w:proofErr w:type="gramStart"/>
+      <w:r>
+        <w:t>setting.json</w:t>
+      </w:r>
+      <w:proofErr w:type="spellEnd"/>
+      <w:proofErr w:type="gramEnd"/>
+      <w:r>
+        <w:t>” file</w:t>
+      </w:r>
+      <w:r>
+        <w:t>. In addition, on line 158, the properties “stroke”</w:t>
+      </w:r>
+      <w:r>
+        <w:t xml:space="preserve"> will determine the element’s stroke colour. This property </w:t>
+      </w:r>
+      <w:proofErr w:type="gramStart"/>
+      <w:r>
+        <w:t>are</w:t>
+      </w:r>
+      <w:proofErr w:type="gramEnd"/>
+      <w:r>
+        <w:t xml:space="preserve"> used to change the border colour of each of the hexagon</w:t>
+      </w:r>
+      <w:r>
+        <w:t>.</w:t>
+      </w:r>
+    </w:p>
+    <w:p>
+      <w:pPr>
+        <w:spacing w:after="0" w:line="360" w:lineRule="auto"/>
+        <w:jc w:val="both"/>
+      </w:pPr>
+    </w:p>
+    <w:p>
+      <w:pPr>
+        <w:spacing w:after="0" w:line="360" w:lineRule="auto"/>
+        <w:jc w:val="both"/>
+      </w:pPr>
+      <w:r>
+        <w:t xml:space="preserve">Furthermore, on line 198 until 213 shows the code for setting up the colour of each individual hexagon tile and this statement are called inside </w:t>
+      </w:r>
+      <w:proofErr w:type="gramStart"/>
+      <w:r>
+        <w:t xml:space="preserve">the </w:t>
+      </w:r>
+      <w:r>
+        <w:rPr>
+          <w:i/>
+        </w:rPr>
+        <w:t>.</w:t>
+      </w:r>
+      <w:r>
+        <w:rPr>
+          <w:i/>
+        </w:rPr>
+        <w:t>on</w:t>
+      </w:r>
+      <w:proofErr w:type="gramEnd"/>
+      <w:r>
+        <w:rPr>
+          <w:i/>
+        </w:rPr>
+        <w:t>()</w:t>
+      </w:r>
+      <w:r>
+        <w:t xml:space="preserve"> function with the “click” event listener.</w:t>
+      </w:r>
+      <w:r>
+        <w:t xml:space="preserve"> So, the colour of the hexagon will change when </w:t>
+      </w:r>
+      <w:r>
+        <w:t xml:space="preserve">the </w:t>
+      </w:r>
+      <w:r>
+        <w:t xml:space="preserve">viewer </w:t>
+      </w:r>
+      <w:proofErr w:type="gramStart"/>
+      <w:r>
+        <w:t>click</w:t>
+      </w:r>
+      <w:proofErr w:type="gramEnd"/>
+      <w:r>
+        <w:t xml:space="preserve"> the state. </w:t>
+      </w:r>
+      <w:r>
+        <w:t xml:space="preserve"> On line 198, the </w:t>
+      </w:r>
+      <w:r>
+        <w:t>stroke colour property of the hexagon are changed into “white”</w:t>
+      </w:r>
+      <w:r>
+        <w:t xml:space="preserve"> value</w:t>
+      </w:r>
+      <w:r>
+        <w:t xml:space="preserve"> </w:t>
+      </w:r>
+      <w:r>
+        <w:t xml:space="preserve">using </w:t>
+      </w:r>
+      <w:proofErr w:type="gramStart"/>
+      <w:r>
+        <w:t xml:space="preserve">the </w:t>
+      </w:r>
+      <w:r>
+        <w:rPr>
+          <w:i/>
+        </w:rPr>
+        <w:t>.style</w:t>
+      </w:r>
+      <w:proofErr w:type="gramEnd"/>
+      <w:r>
+        <w:rPr>
+          <w:i/>
+        </w:rPr>
+        <w:t>()</w:t>
+      </w:r>
+      <w:r>
+        <w:t xml:space="preserve"> function</w:t>
+      </w:r>
+      <w:r>
+        <w:t xml:space="preserve"> with “stoke” property</w:t>
+      </w:r>
+      <w:r>
+        <w:t xml:space="preserve"> set as its first parameter.</w:t>
+      </w:r>
+      <w:r>
+        <w:t xml:space="preserve"> </w:t>
+      </w:r>
+      <w:r>
+        <w:t xml:space="preserve">On line 199, the “fill” property of the hexagon are changed using </w:t>
+      </w:r>
+      <w:proofErr w:type="gramStart"/>
+      <w:r>
+        <w:t xml:space="preserve">the </w:t>
+      </w:r>
+      <w:r>
+        <w:rPr>
+          <w:i/>
+        </w:rPr>
+        <w:t>.style</w:t>
+      </w:r>
+      <w:proofErr w:type="gramEnd"/>
+      <w:r>
+        <w:rPr>
+          <w:i/>
+        </w:rPr>
+        <w:t>()</w:t>
+      </w:r>
+      <w:r>
+        <w:t xml:space="preserve"> function “fill” property as its first parameter and an anonymous function as its second parameter. The anonymous function shown in line 199 until 212 are used to return the appropriate colour of the hexagon tile according to which party won during the election for that </w:t>
+      </w:r>
+      <w:r>
+        <w:t>parliament</w:t>
+      </w:r>
+      <w:r>
+        <w:t>.</w:t>
+      </w:r>
+    </w:p>
+    <w:p>
+      <w:pPr>
+        <w:spacing w:after="0" w:line="360" w:lineRule="auto"/>
+        <w:jc w:val="both"/>
+        <w:rPr>
+          <w:rFonts w:ascii="Times New Roman" w:hAnsi="Times New Roman" w:cs="Times New Roman"/>
+          <w:sz w:val="24"/>
+          <w:szCs w:val="24"/>
+        </w:rPr>
+      </w:pPr>
+    </w:p>
+    <w:p>
+      <w:pPr>
+        <w:spacing w:after="0" w:line="360" w:lineRule="auto"/>
+        <w:jc w:val="both"/>
+        <w:rPr>
+          <w:rFonts w:ascii="Times New Roman" w:hAnsi="Times New Roman" w:cs="Times New Roman"/>
+          <w:b/>
+          <w:sz w:val="28"/>
+          <w:szCs w:val="28"/>
+        </w:rPr>
+      </w:pPr>
+      <w:r>
+        <w:rPr>
+          <w:rFonts w:ascii="Times New Roman" w:hAnsi="Times New Roman" w:cs="Times New Roman"/>
+          <w:b/>
+          <w:sz w:val="28"/>
+          <w:szCs w:val="28"/>
+        </w:rPr>
+        <w:t>4.3</w:t>
+      </w:r>
+      <w:r>
+        <w:rPr>
+          <w:rFonts w:ascii="Times New Roman" w:hAnsi="Times New Roman" w:cs="Times New Roman"/>
+          <w:b/>
+          <w:sz w:val="28"/>
+          <w:szCs w:val="28"/>
+        </w:rPr>
+        <w:tab/>
+        <w:t>User Interface</w:t>
+      </w:r>
+    </w:p>
+    <w:p>
+      <w:pPr>
+        <w:spacing w:after="0" w:line="360" w:lineRule="auto"/>
+        <w:jc w:val="both"/>
+        <w:rPr>
+          <w:rFonts w:ascii="Times New Roman" w:hAnsi="Times New Roman" w:cs="Times New Roman"/>
+          <w:sz w:val="24"/>
+          <w:szCs w:val="24"/>
+        </w:rPr>
+      </w:pPr>
+    </w:p>
+    <w:p>
+      <w:pPr>
+        <w:spacing w:after="0" w:line="360" w:lineRule="auto"/>
+        <w:jc w:val="both"/>
+        <w:rPr>
+          <w:rFonts w:ascii="Times New Roman" w:hAnsi="Times New Roman" w:cs="Times New Roman"/>
+          <w:sz w:val="24"/>
+          <w:szCs w:val="24"/>
+        </w:rPr>
+      </w:pPr>
+      <w:r>
+        <w:rPr>
+          <w:rFonts w:ascii="Times New Roman" w:hAnsi="Times New Roman" w:cs="Times New Roman"/>
+          <w:sz w:val="24"/>
+          <w:szCs w:val="24"/>
+        </w:rPr>
+        <w:t xml:space="preserve">The user interface (UI) of this system are categorised into three simple levels which shows different information for each level. The first level shows the basic or the main view of the system when the viewer has loaded the system. The second layer shows the information when the viewer clicked on one of the states. The third layer shows the information when the viewer </w:t>
+      </w:r>
+      <w:r>
+        <w:rPr>
+          <w:rFonts w:ascii="Times New Roman" w:hAnsi="Times New Roman" w:cs="Times New Roman"/>
+          <w:sz w:val="24"/>
+          <w:szCs w:val="24"/>
+        </w:rPr>
+        <w:t>clicks</w:t>
+      </w:r>
+      <w:r>
+        <w:rPr>
+          <w:rFonts w:ascii="Times New Roman" w:hAnsi="Times New Roman" w:cs="Times New Roman"/>
+          <w:sz w:val="24"/>
+          <w:szCs w:val="24"/>
+        </w:rPr>
+        <w:t xml:space="preserve"> on each of the individual hexagon that represents each </w:t>
+      </w:r>
+      <w:proofErr w:type="gramStart"/>
+      <w:r>
+        <w:rPr>
+          <w:rFonts w:ascii="Times New Roman" w:hAnsi="Times New Roman" w:cs="Times New Roman"/>
+          <w:sz w:val="24"/>
+          <w:szCs w:val="24"/>
+        </w:rPr>
+        <w:t>parliaments</w:t>
+      </w:r>
+      <w:proofErr w:type="gramEnd"/>
+      <w:r>
+        <w:rPr>
+          <w:rFonts w:ascii="Times New Roman" w:hAnsi="Times New Roman" w:cs="Times New Roman"/>
+          <w:sz w:val="24"/>
+          <w:szCs w:val="24"/>
+        </w:rPr>
+        <w:t>.</w:t>
+      </w:r>
+    </w:p>
+    <w:p>
+      <w:pPr>
+        <w:spacing w:after="0" w:line="360" w:lineRule="auto"/>
+        <w:jc w:val="both"/>
+        <w:rPr>
+          <w:rFonts w:ascii="Times New Roman" w:hAnsi="Times New Roman" w:cs="Times New Roman"/>
+          <w:sz w:val="24"/>
+          <w:szCs w:val="24"/>
+        </w:rPr>
+      </w:pPr>
+    </w:p>
+    <w:p>
+      <w:pPr>
+        <w:spacing w:after="0" w:line="360" w:lineRule="auto"/>
+        <w:jc w:val="both"/>
+        <w:rPr>
+          <w:rFonts w:ascii="Times New Roman" w:hAnsi="Times New Roman" w:cs="Times New Roman"/>
+          <w:b/>
+          <w:sz w:val="28"/>
+          <w:szCs w:val="28"/>
+        </w:rPr>
+      </w:pPr>
+      <w:r>
+        <w:rPr>
+          <w:rFonts w:ascii="Times New Roman" w:hAnsi="Times New Roman" w:cs="Times New Roman"/>
+          <w:b/>
+          <w:sz w:val="28"/>
+          <w:szCs w:val="28"/>
+        </w:rPr>
+        <w:t>4.3.1</w:t>
+      </w:r>
+      <w:r>
+        <w:rPr>
+          <w:rFonts w:ascii="Times New Roman" w:hAnsi="Times New Roman" w:cs="Times New Roman"/>
+          <w:b/>
+          <w:sz w:val="28"/>
+          <w:szCs w:val="28"/>
+        </w:rPr>
+        <w:tab/>
+        <w:t>First Level information</w:t>
+      </w:r>
+    </w:p>
+    <w:p>
+      <w:pPr>
+        <w:spacing w:after="0" w:line="360" w:lineRule="auto"/>
+        <w:jc w:val="both"/>
+        <w:rPr>
+          <w:rFonts w:ascii="Times New Roman" w:hAnsi="Times New Roman" w:cs="Times New Roman"/>
+          <w:sz w:val="24"/>
+          <w:szCs w:val="24"/>
+        </w:rPr>
+      </w:pPr>
+    </w:p>
+    <w:p>
+      <w:pPr>
+        <w:spacing w:after="0" w:line="360" w:lineRule="auto"/>
+        <w:jc w:val="both"/>
+        <w:rPr>
+          <w:rFonts w:ascii="Times New Roman" w:hAnsi="Times New Roman" w:cs="Times New Roman"/>
+          <w:sz w:val="24"/>
+          <w:szCs w:val="24"/>
+        </w:rPr>
+      </w:pPr>
+      <w:r>
+        <w:rPr>
+          <w:rFonts w:ascii="Times New Roman" w:hAnsi="Times New Roman" w:cs="Times New Roman"/>
+          <w:sz w:val="24"/>
+          <w:szCs w:val="24"/>
+        </w:rPr>
+        <w:t xml:space="preserve">The first level information shows the basic information of the </w:t>
+      </w:r>
+      <w:r>
+        <w:rPr>
+          <w:rFonts w:ascii="Times New Roman" w:hAnsi="Times New Roman" w:cs="Times New Roman"/>
+          <w:sz w:val="24"/>
+          <w:szCs w:val="24"/>
+        </w:rPr>
+        <w:t>map</w:t>
+      </w:r>
+      <w:r>
+        <w:rPr>
+          <w:rFonts w:ascii="Times New Roman" w:hAnsi="Times New Roman" w:cs="Times New Roman"/>
+          <w:sz w:val="24"/>
+          <w:szCs w:val="24"/>
+        </w:rPr>
+        <w:t xml:space="preserve"> which is the </w:t>
+      </w:r>
+      <w:r>
+        <w:rPr>
+          <w:rFonts w:ascii="Times New Roman" w:hAnsi="Times New Roman" w:cs="Times New Roman"/>
+          <w:sz w:val="24"/>
+          <w:szCs w:val="24"/>
+        </w:rPr>
+        <w:t xml:space="preserve">position of the states, state colours and the state names. The </w:t>
+      </w:r>
+      <w:r>
+        <w:rPr>
+          <w:rFonts w:ascii="Times New Roman" w:hAnsi="Times New Roman" w:cs="Times New Roman"/>
+          <w:sz w:val="24"/>
+          <w:szCs w:val="24"/>
+        </w:rPr>
+        <w:t xml:space="preserve">states are a group of </w:t>
+      </w:r>
+      <w:r>
+        <w:rPr>
+          <w:rFonts w:ascii="Times New Roman" w:hAnsi="Times New Roman" w:cs="Times New Roman"/>
+          <w:sz w:val="24"/>
+          <w:szCs w:val="24"/>
+        </w:rPr>
+        <w:t xml:space="preserve">hexagons that represents </w:t>
+      </w:r>
+      <w:r>
+        <w:rPr>
+          <w:rFonts w:ascii="Times New Roman" w:hAnsi="Times New Roman" w:cs="Times New Roman"/>
+          <w:sz w:val="24"/>
+          <w:szCs w:val="24"/>
+        </w:rPr>
+        <w:t xml:space="preserve">a parliament. Each </w:t>
+      </w:r>
+      <w:proofErr w:type="gramStart"/>
+      <w:r>
+        <w:rPr>
+          <w:rFonts w:ascii="Times New Roman" w:hAnsi="Times New Roman" w:cs="Times New Roman"/>
+          <w:sz w:val="24"/>
+          <w:szCs w:val="24"/>
+        </w:rPr>
+        <w:t>states</w:t>
+      </w:r>
+      <w:proofErr w:type="gramEnd"/>
+      <w:r>
+        <w:rPr>
+          <w:rFonts w:ascii="Times New Roman" w:hAnsi="Times New Roman" w:cs="Times New Roman"/>
+          <w:sz w:val="24"/>
+          <w:szCs w:val="24"/>
+        </w:rPr>
+        <w:t xml:space="preserve"> has their label that represents their name. Figure 4.15 shows the view of first level of information:</w:t>
+      </w:r>
+    </w:p>
+    <w:p>
+      <w:pPr>
+        <w:spacing w:after="0" w:line="360" w:lineRule="auto"/>
+        <w:jc w:val="both"/>
+        <w:rPr>
+          <w:rFonts w:ascii="Times New Roman" w:hAnsi="Times New Roman" w:cs="Times New Roman"/>
+          <w:sz w:val="24"/>
+          <w:szCs w:val="24"/>
+        </w:rPr>
+      </w:pPr>
+    </w:p>
+    <w:tbl>
+      <w:tblPr>
+        <w:tblStyle w:val="TableGrid"/>
+        <w:tblW w:w="0" w:type="auto"/>
+        <w:jc w:val="center"/>
+        <w:tblCellMar>
+          <w:top w:w="57" w:type="dxa"/>
+          <w:left w:w="57" w:type="dxa"/>
+          <w:bottom w:w="57" w:type="dxa"/>
+          <w:right w:w="57" w:type="dxa"/>
+        </w:tblCellMar>
+        <w:tblLook w:val="04A0" w:firstRow="1" w:lastRow="0" w:firstColumn="1" w:lastColumn="0" w:noHBand="0" w:noVBand="1"/>
+      </w:tblPr>
+      <w:tblGrid>
+        <w:gridCol w:w="8828"/>
+      </w:tblGrid>
+      <w:tr>
+        <w:trPr>
+          <w:jc w:val="center"/>
+        </w:trPr>
+        <w:tc>
+          <w:tcPr>
+            <w:tcW w:w="8828" w:type="dxa"/>
+            <w:vAlign w:val="center"/>
+          </w:tcPr>
+          <w:p>
+            <w:pPr>
+              <w:spacing w:line="360" w:lineRule="auto"/>
+              <w:jc w:val="center"/>
+              <w:rPr>
+                <w:rFonts w:ascii="Times New Roman" w:hAnsi="Times New Roman" w:cs="Times New Roman"/>
+              </w:rPr>
+            </w:pPr>
+            <w:r>
+              <w:rPr>
+                <w:noProof/>
+              </w:rPr>
+              <w:lastRenderedPageBreak/>
+              <w:drawing>
+                <wp:inline distT="0" distB="0" distL="0" distR="0" wp14:anchorId="4429CDED" wp14:editId="3B15733B">
+                  <wp:extent cx="5171433" cy="3933825"/>
+                  <wp:effectExtent l="0" t="0" r="0" b="0"/>
+                  <wp:docPr id="16" name="Picture 16"/>
+                  <wp:cNvGraphicFramePr>
+                    <a:graphicFrameLocks xmlns:a="http://schemas.openxmlformats.org/drawingml/2006/main" noChangeAspect="1"/>
+                  </wp:cNvGraphicFramePr>
+                  <a:graphic xmlns:a="http://schemas.openxmlformats.org/drawingml/2006/main">
+                    <a:graphicData uri="http://schemas.openxmlformats.org/drawingml/2006/picture">
+                      <pic:pic xmlns:pic="http://schemas.openxmlformats.org/drawingml/2006/picture">
+                        <pic:nvPicPr>
+                          <pic:cNvPr id="1" name=""/>
+                          <pic:cNvPicPr/>
+                        </pic:nvPicPr>
+                        <pic:blipFill rotWithShape="1">
+                          <a:blip r:embed="rId30"/>
+                          <a:srcRect l="16293" t="12377" r="24135" b="7023"/>
+                          <a:stretch/>
+                        </pic:blipFill>
+                        <pic:spPr bwMode="auto">
+                          <a:xfrm>
+                            <a:off x="0" y="0"/>
+                            <a:ext cx="5189015" cy="3947199"/>
+                          </a:xfrm>
+                          <a:prstGeom prst="rect">
+                            <a:avLst/>
+                          </a:prstGeom>
+                          <a:ln>
+                            <a:noFill/>
+                          </a:ln>
+                          <a:extLst>
+                            <a:ext uri="{53640926-AAD7-44D8-BBD7-CCE9431645EC}">
+                              <a14:shadowObscured xmlns:a14="http://schemas.microsoft.com/office/drawing/2010/main"/>
+                            </a:ext>
+                          </a:extLst>
+                        </pic:spPr>
+                      </pic:pic>
+                    </a:graphicData>
+                  </a:graphic>
+                </wp:inline>
+              </w:drawing>
+            </w:r>
+          </w:p>
+          <w:p>
+            <w:pPr>
+              <w:spacing w:line="360" w:lineRule="auto"/>
+              <w:jc w:val="center"/>
+              <w:rPr>
+                <w:rFonts w:ascii="Times New Roman" w:hAnsi="Times New Roman" w:cs="Times New Roman"/>
+              </w:rPr>
+            </w:pPr>
+            <w:r>
+              <w:rPr>
+                <w:rFonts w:ascii="Times New Roman" w:hAnsi="Times New Roman" w:cs="Times New Roman"/>
+                <w:b/>
+              </w:rPr>
+              <w:t>Figure 4.15</w:t>
+            </w:r>
+            <w:r>
+              <w:rPr>
+                <w:rFonts w:ascii="Times New Roman" w:hAnsi="Times New Roman" w:cs="Times New Roman"/>
+              </w:rPr>
+              <w:t xml:space="preserve"> The first level information</w:t>
+            </w:r>
+          </w:p>
+        </w:tc>
+      </w:tr>
+    </w:tbl>
+    <w:p>
+      <w:pPr>
+        <w:spacing w:after="0" w:line="360" w:lineRule="auto"/>
+        <w:jc w:val="both"/>
+        <w:rPr>
+          <w:rFonts w:ascii="Times New Roman" w:hAnsi="Times New Roman" w:cs="Times New Roman"/>
+          <w:sz w:val="24"/>
+          <w:szCs w:val="24"/>
+        </w:rPr>
+      </w:pPr>
+    </w:p>
+    <w:p>
+      <w:pPr>
+        <w:spacing w:after="0" w:line="360" w:lineRule="auto"/>
+        <w:jc w:val="both"/>
+        <w:rPr>
+          <w:rFonts w:ascii="Times New Roman" w:hAnsi="Times New Roman" w:cs="Times New Roman"/>
+          <w:sz w:val="24"/>
+          <w:szCs w:val="24"/>
+        </w:rPr>
+      </w:pPr>
+    </w:p>
+    <w:p>
+      <w:pPr>
+        <w:spacing w:after="0" w:line="360" w:lineRule="auto"/>
+        <w:jc w:val="both"/>
+        <w:rPr>
+          <w:rFonts w:ascii="Times New Roman" w:hAnsi="Times New Roman" w:cs="Times New Roman"/>
+          <w:b/>
+          <w:sz w:val="28"/>
+          <w:szCs w:val="28"/>
+        </w:rPr>
+      </w:pPr>
+      <w:r>
+        <w:rPr>
+          <w:rFonts w:ascii="Times New Roman" w:hAnsi="Times New Roman" w:cs="Times New Roman"/>
+          <w:b/>
+          <w:sz w:val="28"/>
+          <w:szCs w:val="28"/>
+        </w:rPr>
+        <w:t>4.3.2</w:t>
+      </w:r>
+      <w:r>
+        <w:rPr>
+          <w:rFonts w:ascii="Times New Roman" w:hAnsi="Times New Roman" w:cs="Times New Roman"/>
+          <w:b/>
+          <w:sz w:val="28"/>
+          <w:szCs w:val="28"/>
+        </w:rPr>
+        <w:tab/>
+        <w:t xml:space="preserve">Second Level </w:t>
+      </w:r>
+      <w:r>
+        <w:rPr>
+          <w:rFonts w:ascii="Times New Roman" w:hAnsi="Times New Roman" w:cs="Times New Roman"/>
+          <w:b/>
+          <w:sz w:val="28"/>
+          <w:szCs w:val="28"/>
+        </w:rPr>
+        <w:t>I</w:t>
+      </w:r>
+      <w:r>
+        <w:rPr>
+          <w:rFonts w:ascii="Times New Roman" w:hAnsi="Times New Roman" w:cs="Times New Roman"/>
+          <w:b/>
+          <w:sz w:val="28"/>
+          <w:szCs w:val="28"/>
+        </w:rPr>
+        <w:t>nformation</w:t>
+      </w:r>
+    </w:p>
+    <w:p>
+      <w:pPr>
+        <w:spacing w:after="0" w:line="360" w:lineRule="auto"/>
+        <w:jc w:val="both"/>
+        <w:rPr>
+          <w:rFonts w:ascii="Times New Roman" w:hAnsi="Times New Roman" w:cs="Times New Roman"/>
+          <w:sz w:val="24"/>
+          <w:szCs w:val="24"/>
+        </w:rPr>
+      </w:pPr>
+    </w:p>
+    <w:p>
+      <w:pPr>
+        <w:spacing w:after="0" w:line="360" w:lineRule="auto"/>
+        <w:jc w:val="both"/>
+        <w:rPr>
+          <w:rFonts w:ascii="Times New Roman" w:hAnsi="Times New Roman" w:cs="Times New Roman"/>
+          <w:sz w:val="24"/>
+          <w:szCs w:val="24"/>
+        </w:rPr>
+      </w:pPr>
+      <w:r>
+        <w:rPr>
+          <w:rFonts w:ascii="Times New Roman" w:hAnsi="Times New Roman" w:cs="Times New Roman"/>
+          <w:sz w:val="24"/>
+          <w:szCs w:val="24"/>
+        </w:rPr>
+        <w:t xml:space="preserve">The second level of information shows demographic information </w:t>
+      </w:r>
+      <w:r>
+        <w:rPr>
+          <w:rFonts w:ascii="Times New Roman" w:hAnsi="Times New Roman" w:cs="Times New Roman"/>
+          <w:sz w:val="24"/>
+          <w:szCs w:val="24"/>
+        </w:rPr>
+        <w:t xml:space="preserve">for a single state. This level </w:t>
+      </w:r>
+      <w:proofErr w:type="gramStart"/>
+      <w:r>
+        <w:rPr>
+          <w:rFonts w:ascii="Times New Roman" w:hAnsi="Times New Roman" w:cs="Times New Roman"/>
+          <w:sz w:val="24"/>
+          <w:szCs w:val="24"/>
+        </w:rPr>
+        <w:t>are</w:t>
+      </w:r>
+      <w:proofErr w:type="gramEnd"/>
+      <w:r>
+        <w:rPr>
+          <w:rFonts w:ascii="Times New Roman" w:hAnsi="Times New Roman" w:cs="Times New Roman"/>
+          <w:sz w:val="24"/>
+          <w:szCs w:val="24"/>
+        </w:rPr>
+        <w:t xml:space="preserve"> triggered when the viewer clicked on one of the states. The map will be zoomed in to the clicked state and all other state will blur out in the background. </w:t>
+      </w:r>
+      <w:r>
+        <w:rPr>
+          <w:rFonts w:ascii="Times New Roman" w:hAnsi="Times New Roman" w:cs="Times New Roman"/>
+          <w:sz w:val="24"/>
+          <w:szCs w:val="24"/>
+        </w:rPr>
+        <w:t>These effects</w:t>
+      </w:r>
+      <w:r>
+        <w:rPr>
+          <w:rFonts w:ascii="Times New Roman" w:hAnsi="Times New Roman" w:cs="Times New Roman"/>
+          <w:sz w:val="24"/>
+          <w:szCs w:val="24"/>
+        </w:rPr>
+        <w:t xml:space="preserve"> will help the viewer to focus on a single state instead of focusing on </w:t>
+      </w:r>
+      <w:r>
+        <w:rPr>
+          <w:rFonts w:ascii="Times New Roman" w:hAnsi="Times New Roman" w:cs="Times New Roman"/>
+          <w:sz w:val="24"/>
+          <w:szCs w:val="24"/>
+        </w:rPr>
+        <w:t>a multiple state</w:t>
+      </w:r>
+      <w:r>
+        <w:rPr>
+          <w:rFonts w:ascii="Times New Roman" w:hAnsi="Times New Roman" w:cs="Times New Roman"/>
+          <w:sz w:val="24"/>
+          <w:szCs w:val="24"/>
+        </w:rPr>
+        <w:t>.</w:t>
+      </w:r>
+      <w:r>
+        <w:rPr>
+          <w:rFonts w:ascii="Times New Roman" w:hAnsi="Times New Roman" w:cs="Times New Roman"/>
+          <w:sz w:val="24"/>
+          <w:szCs w:val="24"/>
+        </w:rPr>
+        <w:t xml:space="preserve"> Moreover, a popup will show beside the zoomed state and it sows a demographic information for that </w:t>
+      </w:r>
+      <w:r>
+        <w:rPr>
+          <w:rFonts w:ascii="Times New Roman" w:hAnsi="Times New Roman" w:cs="Times New Roman"/>
+          <w:sz w:val="24"/>
+          <w:szCs w:val="24"/>
+        </w:rPr>
+        <w:t>state</w:t>
+      </w:r>
+      <w:r>
+        <w:rPr>
+          <w:rFonts w:ascii="Times New Roman" w:hAnsi="Times New Roman" w:cs="Times New Roman"/>
+          <w:sz w:val="24"/>
+          <w:szCs w:val="24"/>
+        </w:rPr>
+        <w:t xml:space="preserve"> such as population by gender and population by ethnics.</w:t>
+      </w:r>
+    </w:p>
+    <w:p>
+      <w:pPr>
+        <w:spacing w:after="0" w:line="360" w:lineRule="auto"/>
+        <w:jc w:val="both"/>
+        <w:rPr>
+          <w:rFonts w:ascii="Times New Roman" w:hAnsi="Times New Roman" w:cs="Times New Roman"/>
+          <w:sz w:val="24"/>
+          <w:szCs w:val="24"/>
+        </w:rPr>
+      </w:pPr>
+    </w:p>
+    <w:p>
+      <w:pPr>
+        <w:spacing w:after="0" w:line="360" w:lineRule="auto"/>
+        <w:jc w:val="both"/>
+        <w:rPr>
+          <w:rFonts w:ascii="Times New Roman" w:hAnsi="Times New Roman" w:cs="Times New Roman"/>
+          <w:sz w:val="24"/>
+          <w:szCs w:val="24"/>
+        </w:rPr>
+      </w:pPr>
+      <w:r>
+        <w:rPr>
+          <w:rFonts w:ascii="Times New Roman" w:hAnsi="Times New Roman" w:cs="Times New Roman"/>
+          <w:sz w:val="24"/>
+          <w:szCs w:val="24"/>
+        </w:rPr>
+        <w:t xml:space="preserve">The hexagon that represents the parliament will change its colour into party colour that had won the election in that parliament and a white line will appear around each of the hexagon to help the viewer differentiate between parliaments. A tooltip will also be shown when the </w:t>
+      </w:r>
+      <w:r>
+        <w:rPr>
+          <w:rFonts w:ascii="Times New Roman" w:hAnsi="Times New Roman" w:cs="Times New Roman"/>
+          <w:sz w:val="24"/>
+          <w:szCs w:val="24"/>
+        </w:rPr>
+        <w:lastRenderedPageBreak/>
+        <w:t>viewer hover over each of the hexagons and it shows the parliament code together with its name.</w:t>
+      </w:r>
+    </w:p>
+    <w:p>
+      <w:pPr>
+        <w:spacing w:after="0" w:line="360" w:lineRule="auto"/>
+        <w:jc w:val="both"/>
+        <w:rPr>
+          <w:rFonts w:ascii="Times New Roman" w:hAnsi="Times New Roman" w:cs="Times New Roman"/>
+          <w:sz w:val="24"/>
+          <w:szCs w:val="24"/>
+        </w:rPr>
+      </w:pPr>
+    </w:p>
+    <w:tbl>
+      <w:tblPr>
+        <w:tblStyle w:val="TableGrid"/>
+        <w:tblW w:w="0" w:type="auto"/>
+        <w:jc w:val="center"/>
+        <w:tblCellMar>
+          <w:top w:w="57" w:type="dxa"/>
+          <w:left w:w="57" w:type="dxa"/>
+          <w:bottom w:w="57" w:type="dxa"/>
+          <w:right w:w="57" w:type="dxa"/>
+        </w:tblCellMar>
+        <w:tblLook w:val="04A0" w:firstRow="1" w:lastRow="0" w:firstColumn="1" w:lastColumn="0" w:noHBand="0" w:noVBand="1"/>
+      </w:tblPr>
+      <w:tblGrid>
+        <w:gridCol w:w="8828"/>
+      </w:tblGrid>
+      <w:tr>
+        <w:trPr>
+          <w:jc w:val="center"/>
+        </w:trPr>
+        <w:tc>
+          <w:tcPr>
+            <w:tcW w:w="8828" w:type="dxa"/>
+            <w:vAlign w:val="center"/>
+          </w:tcPr>
+          <w:p>
+            <w:pPr>
+              <w:spacing w:line="360" w:lineRule="auto"/>
+              <w:jc w:val="center"/>
               <w:rPr>
                 <w:rFonts w:ascii="Times New Roman" w:hAnsi="Times New Roman" w:cs="Times New Roman"/>
               </w:rPr>
@@ -8571,7 +9509,7 @@
                           <pic:cNvPicPr/>
                         </pic:nvPicPr>
                         <pic:blipFill rotWithShape="1">
-                          <a:blip r:embed="rId25"/>
+                          <a:blip r:embed="rId31"/>
                           <a:srcRect t="11772" r="42125" b="8835"/>
                           <a:stretch/>
                         </pic:blipFill>
@@ -8792,16 +9730,24 @@
           <w:sz w:val="24"/>
           <w:szCs w:val="24"/>
         </w:rPr>
+        <w:t>The popup will now show the election result that represent each of the parliament.</w:t>
+      </w:r>
+      <w:r>
+        <w:rPr>
+          <w:rFonts w:ascii="Times New Roman" w:hAnsi="Times New Roman" w:cs="Times New Roman"/>
+          <w:sz w:val="24"/>
+          <w:szCs w:val="24"/>
+        </w:rPr>
+        <w:t xml:space="preserve"> The information includes the parliament code, parliament names, name of winning party and </w:t>
+      </w:r>
+      <w:r>
+        <w:rPr>
+          <w:rFonts w:ascii="Times New Roman" w:hAnsi="Times New Roman" w:cs="Times New Roman"/>
+          <w:sz w:val="24"/>
+          <w:szCs w:val="24"/>
+        </w:rPr>
         <w:lastRenderedPageBreak/>
-        <w:t>The popup will now show the election result that represent each of the parliament.</w:t>
-      </w:r>
-      <w:r>
-        <w:rPr>
-          <w:rFonts w:ascii="Times New Roman" w:hAnsi="Times New Roman" w:cs="Times New Roman"/>
-          <w:sz w:val="24"/>
-          <w:szCs w:val="24"/>
-        </w:rPr>
-        <w:t xml:space="preserve"> The information includes the parliament code, parliament names, name of winning party and winning candidate, total voters and total votes for each party. All of these information are stored in the “</w:t>
+        <w:t>winning candidate, total voters and total votes for each party. All of these information are stored in the “</w:t>
       </w:r>
       <w:proofErr w:type="spellStart"/>
       <w:proofErr w:type="gramStart"/>
@@ -8888,7 +9834,7 @@
                           <pic:cNvPicPr/>
                         </pic:nvPicPr>
                         <pic:blipFill rotWithShape="1">
-                          <a:blip r:embed="rId26"/>
+                          <a:blip r:embed="rId32"/>
                           <a:srcRect t="12678" r="41955" b="26106"/>
                           <a:stretch/>
                         </pic:blipFill>
@@ -9080,7 +10026,428 @@
           <w:szCs w:val="24"/>
         </w:rPr>
       </w:pPr>
-    </w:p>
+      <w:r>
+        <w:rPr>
+          <w:rFonts w:ascii="Times New Roman" w:hAnsi="Times New Roman" w:cs="Times New Roman"/>
+          <w:sz w:val="24"/>
+          <w:szCs w:val="24"/>
+        </w:rPr>
+        <w:t xml:space="preserve">The system </w:t>
+      </w:r>
+      <w:r>
+        <w:rPr>
+          <w:rFonts w:ascii="Times New Roman" w:hAnsi="Times New Roman" w:cs="Times New Roman"/>
+          <w:sz w:val="24"/>
+          <w:szCs w:val="24"/>
+        </w:rPr>
+        <w:t>was</w:t>
+      </w:r>
+      <w:r>
+        <w:rPr>
+          <w:rFonts w:ascii="Times New Roman" w:hAnsi="Times New Roman" w:cs="Times New Roman"/>
+          <w:sz w:val="24"/>
+          <w:szCs w:val="24"/>
+        </w:rPr>
+        <w:t xml:space="preserve"> deployed on a personal </w:t>
+      </w:r>
+      <w:r>
+        <w:rPr>
+          <w:rFonts w:ascii="Times New Roman" w:hAnsi="Times New Roman" w:cs="Times New Roman"/>
+          <w:sz w:val="24"/>
+          <w:szCs w:val="24"/>
+        </w:rPr>
+        <w:t xml:space="preserve">hosted server with the URL of </w:t>
+      </w:r>
+      <w:hyperlink r:id="rId33" w:history="1">
+        <w:r>
+          <w:rPr>
+            <w:rStyle w:val="Hyperlink"/>
+            <w:rFonts w:ascii="Times New Roman" w:hAnsi="Times New Roman" w:cs="Times New Roman"/>
+            <w:i/>
+            <w:sz w:val="24"/>
+            <w:szCs w:val="24"/>
+          </w:rPr>
+          <w:t>http://beta.seladanghijau.com/ge14</w:t>
+        </w:r>
+      </w:hyperlink>
+      <w:r>
+        <w:rPr>
+          <w:rFonts w:ascii="Times New Roman" w:hAnsi="Times New Roman" w:cs="Times New Roman"/>
+          <w:i/>
+          <w:sz w:val="24"/>
+          <w:szCs w:val="24"/>
+        </w:rPr>
+        <w:t xml:space="preserve">. </w:t>
+      </w:r>
+      <w:r>
+        <w:rPr>
+          <w:rFonts w:ascii="Times New Roman" w:hAnsi="Times New Roman" w:cs="Times New Roman"/>
+          <w:sz w:val="24"/>
+          <w:szCs w:val="24"/>
+        </w:rPr>
+        <w:t xml:space="preserve">The server is a Linux hosted server with its main domain as </w:t>
+      </w:r>
+      <w:hyperlink r:id="rId34" w:history="1">
+        <w:r>
+          <w:rPr>
+            <w:rStyle w:val="Hyperlink"/>
+            <w:rFonts w:ascii="Times New Roman" w:hAnsi="Times New Roman" w:cs="Times New Roman"/>
+            <w:i/>
+            <w:sz w:val="24"/>
+            <w:szCs w:val="24"/>
+          </w:rPr>
+          <w:t>http://seladanghijau.com</w:t>
+        </w:r>
+      </w:hyperlink>
+      <w:r>
+        <w:rPr>
+          <w:rFonts w:ascii="Times New Roman" w:hAnsi="Times New Roman" w:cs="Times New Roman"/>
+          <w:i/>
+          <w:sz w:val="24"/>
+          <w:szCs w:val="24"/>
+        </w:rPr>
+        <w:t xml:space="preserve"> </w:t>
+      </w:r>
+      <w:r>
+        <w:rPr>
+          <w:rFonts w:ascii="Times New Roman" w:hAnsi="Times New Roman" w:cs="Times New Roman"/>
+          <w:sz w:val="24"/>
+          <w:szCs w:val="24"/>
+        </w:rPr>
+        <w:t xml:space="preserve">and this project uses of its sub-domains which is </w:t>
+      </w:r>
+      <w:hyperlink r:id="rId35" w:history="1">
+        <w:r>
+          <w:rPr>
+            <w:rStyle w:val="Hyperlink"/>
+            <w:rFonts w:ascii="Times New Roman" w:hAnsi="Times New Roman" w:cs="Times New Roman"/>
+            <w:i/>
+            <w:sz w:val="24"/>
+            <w:szCs w:val="24"/>
+          </w:rPr>
+          <w:t>http://beta.seladanghijau.com</w:t>
+        </w:r>
+      </w:hyperlink>
+      <w:r>
+        <w:rPr>
+          <w:rFonts w:ascii="Times New Roman" w:hAnsi="Times New Roman" w:cs="Times New Roman"/>
+          <w:i/>
+          <w:sz w:val="24"/>
+          <w:szCs w:val="24"/>
+        </w:rPr>
+        <w:t xml:space="preserve">. </w:t>
+      </w:r>
+      <w:r>
+        <w:rPr>
+          <w:rFonts w:ascii="Times New Roman" w:hAnsi="Times New Roman" w:cs="Times New Roman"/>
+          <w:sz w:val="24"/>
+          <w:szCs w:val="24"/>
+        </w:rPr>
+        <w:t>Furthermore, this server uses cPanel as its main control panel.</w:t>
+      </w:r>
+      <w:bookmarkStart w:id="0" w:name="_GoBack"/>
+      <w:bookmarkEnd w:id="0"/>
+      <w:r>
+        <w:rPr>
+          <w:rFonts w:ascii="Times New Roman" w:hAnsi="Times New Roman" w:cs="Times New Roman"/>
+          <w:sz w:val="24"/>
+          <w:szCs w:val="24"/>
+        </w:rPr>
+        <w:t xml:space="preserve"> </w:t>
+      </w:r>
+    </w:p>
+    <w:p>
+      <w:pPr>
+        <w:spacing w:after="0" w:line="360" w:lineRule="auto"/>
+        <w:jc w:val="both"/>
+        <w:rPr>
+          <w:rFonts w:ascii="Times New Roman" w:hAnsi="Times New Roman" w:cs="Times New Roman"/>
+          <w:sz w:val="24"/>
+          <w:szCs w:val="24"/>
+        </w:rPr>
+      </w:pPr>
+    </w:p>
+    <w:p>
+      <w:pPr>
+        <w:spacing w:after="0" w:line="360" w:lineRule="auto"/>
+        <w:jc w:val="both"/>
+        <w:rPr>
+          <w:rFonts w:ascii="Times New Roman" w:hAnsi="Times New Roman" w:cs="Times New Roman"/>
+          <w:sz w:val="24"/>
+          <w:szCs w:val="24"/>
+        </w:rPr>
+      </w:pPr>
+      <w:r>
+        <w:rPr>
+          <w:rFonts w:ascii="Times New Roman" w:hAnsi="Times New Roman" w:cs="Times New Roman"/>
+          <w:sz w:val="24"/>
+          <w:szCs w:val="24"/>
+        </w:rPr>
+        <w:lastRenderedPageBreak/>
+        <w:t xml:space="preserve">There </w:t>
+      </w:r>
+      <w:r>
+        <w:rPr>
+          <w:rFonts w:ascii="Times New Roman" w:hAnsi="Times New Roman" w:cs="Times New Roman"/>
+          <w:sz w:val="24"/>
+          <w:szCs w:val="24"/>
+        </w:rPr>
+        <w:t>is</w:t>
+      </w:r>
+      <w:r>
+        <w:rPr>
+          <w:rFonts w:ascii="Times New Roman" w:hAnsi="Times New Roman" w:cs="Times New Roman"/>
+          <w:sz w:val="24"/>
+          <w:szCs w:val="24"/>
+        </w:rPr>
+        <w:t xml:space="preserve"> no extra configuration needed for the server because this system </w:t>
+      </w:r>
+      <w:r>
+        <w:rPr>
+          <w:rFonts w:ascii="Times New Roman" w:hAnsi="Times New Roman" w:cs="Times New Roman"/>
+          <w:sz w:val="24"/>
+          <w:szCs w:val="24"/>
+        </w:rPr>
+        <w:t>is</w:t>
+      </w:r>
+      <w:r>
+        <w:rPr>
+          <w:rFonts w:ascii="Times New Roman" w:hAnsi="Times New Roman" w:cs="Times New Roman"/>
+          <w:sz w:val="24"/>
+          <w:szCs w:val="24"/>
+        </w:rPr>
+        <w:t xml:space="preserve"> fully optimized for </w:t>
+      </w:r>
+      <w:r>
+        <w:rPr>
+          <w:rFonts w:ascii="Times New Roman" w:hAnsi="Times New Roman" w:cs="Times New Roman"/>
+          <w:sz w:val="24"/>
+          <w:szCs w:val="24"/>
+        </w:rPr>
+        <w:t>client-side</w:t>
+      </w:r>
+      <w:r>
+        <w:rPr>
+          <w:rFonts w:ascii="Times New Roman" w:hAnsi="Times New Roman" w:cs="Times New Roman"/>
+          <w:sz w:val="24"/>
+          <w:szCs w:val="24"/>
+        </w:rPr>
+        <w:t xml:space="preserve"> scripting purely using Hypertext </w:t>
+      </w:r>
+      <w:proofErr w:type="spellStart"/>
+      <w:r>
+        <w:rPr>
+          <w:rFonts w:ascii="Times New Roman" w:hAnsi="Times New Roman" w:cs="Times New Roman"/>
+          <w:sz w:val="24"/>
+          <w:szCs w:val="24"/>
+        </w:rPr>
+        <w:t>Markup</w:t>
+      </w:r>
+      <w:proofErr w:type="spellEnd"/>
+      <w:r>
+        <w:rPr>
+          <w:rFonts w:ascii="Times New Roman" w:hAnsi="Times New Roman" w:cs="Times New Roman"/>
+          <w:sz w:val="24"/>
+          <w:szCs w:val="24"/>
+        </w:rPr>
+        <w:t xml:space="preserve"> Language (HTML), Cascading Stylesheet (CSS) and JavaScript (JS). </w:t>
+      </w:r>
+      <w:r>
+        <w:rPr>
+          <w:rFonts w:ascii="Times New Roman" w:hAnsi="Times New Roman" w:cs="Times New Roman"/>
+          <w:sz w:val="24"/>
+          <w:szCs w:val="24"/>
+        </w:rPr>
+        <w:t>Furthermore, the</w:t>
+      </w:r>
+      <w:r>
+        <w:rPr>
+          <w:rFonts w:ascii="Times New Roman" w:hAnsi="Times New Roman" w:cs="Times New Roman"/>
+          <w:sz w:val="24"/>
+          <w:szCs w:val="24"/>
+        </w:rPr>
+        <w:t xml:space="preserve"> system does not use the </w:t>
+      </w:r>
+      <w:r>
+        <w:rPr>
+          <w:rFonts w:ascii="Times New Roman" w:hAnsi="Times New Roman" w:cs="Times New Roman"/>
+          <w:sz w:val="24"/>
+          <w:szCs w:val="24"/>
+        </w:rPr>
+        <w:t>server-side</w:t>
+      </w:r>
+      <w:r>
+        <w:rPr>
+          <w:rFonts w:ascii="Times New Roman" w:hAnsi="Times New Roman" w:cs="Times New Roman"/>
+          <w:sz w:val="24"/>
+          <w:szCs w:val="24"/>
+        </w:rPr>
+        <w:t xml:space="preserve"> scripting </w:t>
+      </w:r>
+      <w:r>
+        <w:rPr>
+          <w:rFonts w:ascii="Times New Roman" w:hAnsi="Times New Roman" w:cs="Times New Roman"/>
+          <w:sz w:val="24"/>
+          <w:szCs w:val="24"/>
+        </w:rPr>
+        <w:t>language,</w:t>
+      </w:r>
+      <w:r>
+        <w:rPr>
+          <w:rFonts w:ascii="Times New Roman" w:hAnsi="Times New Roman" w:cs="Times New Roman"/>
+          <w:sz w:val="24"/>
+          <w:szCs w:val="24"/>
+        </w:rPr>
+        <w:t xml:space="preserve"> and this will allow the </w:t>
+      </w:r>
+      <w:r>
+        <w:rPr>
+          <w:rFonts w:ascii="Times New Roman" w:hAnsi="Times New Roman" w:cs="Times New Roman"/>
+          <w:sz w:val="24"/>
+          <w:szCs w:val="24"/>
+        </w:rPr>
+        <w:t>system to be uploaded at any server without the extra configuration such as Database Management System (DBMS). There are several files and folders uploaded into the server and the file list are shown in Figure 4.18</w:t>
+      </w:r>
+      <w:r>
+        <w:rPr>
+          <w:rFonts w:ascii="Times New Roman" w:hAnsi="Times New Roman" w:cs="Times New Roman"/>
+          <w:sz w:val="24"/>
+          <w:szCs w:val="24"/>
+        </w:rPr>
+        <w:t>. All</w:t>
+      </w:r>
+      <w:r>
+        <w:rPr>
+          <w:rFonts w:ascii="Times New Roman" w:hAnsi="Times New Roman" w:cs="Times New Roman"/>
+          <w:sz w:val="24"/>
+          <w:szCs w:val="24"/>
+        </w:rPr>
+        <w:t xml:space="preserve"> files stated are the same as the files shown in development workspace previously shown in Figure 4.1.</w:t>
+      </w:r>
+    </w:p>
+    <w:p>
+      <w:pPr>
+        <w:spacing w:after="0" w:line="360" w:lineRule="auto"/>
+        <w:jc w:val="both"/>
+        <w:rPr>
+          <w:rFonts w:ascii="Times New Roman" w:hAnsi="Times New Roman" w:cs="Times New Roman"/>
+          <w:sz w:val="24"/>
+          <w:szCs w:val="24"/>
+        </w:rPr>
+      </w:pPr>
+    </w:p>
+    <w:tbl>
+      <w:tblPr>
+        <w:tblStyle w:val="TableGrid"/>
+        <w:tblW w:w="0" w:type="auto"/>
+        <w:jc w:val="center"/>
+        <w:tblCellMar>
+          <w:top w:w="57" w:type="dxa"/>
+          <w:left w:w="57" w:type="dxa"/>
+          <w:bottom w:w="57" w:type="dxa"/>
+          <w:right w:w="57" w:type="dxa"/>
+        </w:tblCellMar>
+        <w:tblLook w:val="04A0" w:firstRow="1" w:lastRow="0" w:firstColumn="1" w:lastColumn="0" w:noHBand="0" w:noVBand="1"/>
+      </w:tblPr>
+      <w:tblGrid>
+        <w:gridCol w:w="8828"/>
+      </w:tblGrid>
+      <w:tr>
+        <w:trPr>
+          <w:jc w:val="center"/>
+        </w:trPr>
+        <w:tc>
+          <w:tcPr>
+            <w:tcW w:w="8828" w:type="dxa"/>
+            <w:vAlign w:val="center"/>
+          </w:tcPr>
+          <w:p>
+            <w:pPr>
+              <w:spacing w:line="360" w:lineRule="auto"/>
+              <w:jc w:val="center"/>
+              <w:rPr>
+                <w:rFonts w:ascii="Times New Roman" w:hAnsi="Times New Roman" w:cs="Times New Roman"/>
+              </w:rPr>
+            </w:pPr>
+            <w:r>
+              <w:rPr>
+                <w:noProof/>
+              </w:rPr>
+              <w:drawing>
+                <wp:inline distT="0" distB="0" distL="0" distR="0" wp14:anchorId="79084AB1" wp14:editId="1442A2CD">
+                  <wp:extent cx="2333625" cy="2140164"/>
+                  <wp:effectExtent l="0" t="0" r="0" b="0"/>
+                  <wp:docPr id="30" name="Picture 30"/>
+                  <wp:cNvGraphicFramePr>
+                    <a:graphicFrameLocks xmlns:a="http://schemas.openxmlformats.org/drawingml/2006/main" noChangeAspect="1"/>
+                  </wp:cNvGraphicFramePr>
+                  <a:graphic xmlns:a="http://schemas.openxmlformats.org/drawingml/2006/main">
+                    <a:graphicData uri="http://schemas.openxmlformats.org/drawingml/2006/picture">
+                      <pic:pic xmlns:pic="http://schemas.openxmlformats.org/drawingml/2006/picture">
+                        <pic:nvPicPr>
+                          <pic:cNvPr id="1" name=""/>
+                          <pic:cNvPicPr/>
+                        </pic:nvPicPr>
+                        <pic:blipFill rotWithShape="1">
+                          <a:blip r:embed="rId36"/>
+                          <a:srcRect l="4926" t="3192" b="2659"/>
+                          <a:stretch/>
+                        </pic:blipFill>
+                        <pic:spPr bwMode="auto">
+                          <a:xfrm>
+                            <a:off x="0" y="0"/>
+                            <a:ext cx="2345422" cy="2150983"/>
+                          </a:xfrm>
+                          <a:prstGeom prst="rect">
+                            <a:avLst/>
+                          </a:prstGeom>
+                          <a:ln>
+                            <a:noFill/>
+                          </a:ln>
+                          <a:extLst>
+                            <a:ext uri="{53640926-AAD7-44D8-BBD7-CCE9431645EC}">
+                              <a14:shadowObscured xmlns:a14="http://schemas.microsoft.com/office/drawing/2010/main"/>
+                            </a:ext>
+                          </a:extLst>
+                        </pic:spPr>
+                      </pic:pic>
+                    </a:graphicData>
+                  </a:graphic>
+                </wp:inline>
+              </w:drawing>
+            </w:r>
+          </w:p>
+          <w:p>
+            <w:pPr>
+              <w:spacing w:line="360" w:lineRule="auto"/>
+              <w:jc w:val="center"/>
+              <w:rPr>
+                <w:rFonts w:ascii="Times New Roman" w:hAnsi="Times New Roman" w:cs="Times New Roman"/>
+              </w:rPr>
+            </w:pPr>
+            <w:r>
+              <w:rPr>
+                <w:rFonts w:ascii="Times New Roman" w:hAnsi="Times New Roman" w:cs="Times New Roman"/>
+                <w:b/>
+              </w:rPr>
+              <w:t xml:space="preserve">Figure 4.18 </w:t>
+            </w:r>
+            <w:r>
+              <w:rPr>
+                <w:rFonts w:ascii="Times New Roman" w:hAnsi="Times New Roman" w:cs="Times New Roman"/>
+              </w:rPr>
+              <w:t>Uploaded file</w:t>
+            </w:r>
+            <w:r>
+              <w:rPr>
+                <w:rFonts w:ascii="Times New Roman" w:hAnsi="Times New Roman" w:cs="Times New Roman"/>
+              </w:rPr>
+              <w:t xml:space="preserve"> list in the server</w:t>
+            </w:r>
+          </w:p>
+        </w:tc>
+      </w:tr>
+    </w:tbl>
     <w:p>
       <w:pPr>
         <w:spacing w:after="0" w:line="360" w:lineRule="auto"/>
@@ -9150,7 +10517,6 @@
           <w:sz w:val="24"/>
           <w:szCs w:val="24"/>
         </w:rPr>
-        <w:lastRenderedPageBreak/>
         <w:t xml:space="preserve">Even though flat-top hexagon can still be achieved by using a transformation method (rotation), the coordinate system will not be the same and this will lead to a randomly generated hexagon even though the developer uses the same coordinate for each of the hexagon. For example, a pointy-top hexagon coordinate is at (0, 0), but when it is rotated 90°, the coordinate that were registered will still be the same which is (0, 0), but the actual coordinate that </w:t>
       </w:r>
       <w:proofErr w:type="spellStart"/>
@@ -10425,6 +11791,29 @@
       <w:lang w:val="en-US"/>
     </w:rPr>
   </w:style>
+  <w:style w:type="character" w:styleId="Hyperlink">
+    <w:name w:val="Hyperlink"/>
+    <w:basedOn w:val="DefaultParagraphFont"/>
+    <w:uiPriority w:val="99"/>
+    <w:unhideWhenUsed/>
+    <w:rsid w:val="00884D1F"/>
+    <w:rPr>
+      <w:color w:val="0563C1" w:themeColor="hyperlink"/>
+      <w:u w:val="single"/>
+    </w:rPr>
+  </w:style>
+  <w:style w:type="character" w:styleId="UnresolvedMention">
+    <w:name w:val="Unresolved Mention"/>
+    <w:basedOn w:val="DefaultParagraphFont"/>
+    <w:uiPriority w:val="99"/>
+    <w:semiHidden/>
+    <w:unhideWhenUsed/>
+    <w:rsid w:val="00884D1F"/>
+    <w:rPr>
+      <w:color w:val="808080"/>
+      <w:shd w:val="clear" w:color="auto" w:fill="E6E6E6"/>
+    </w:rPr>
+  </w:style>
 </w:styles>
 </file>
 

</xml_diff>